<commit_message>
Upload - Componente 1
</commit_message>
<xml_diff>
--- a/Componente1/ZAB_Business_Plan.docx
+++ b/Componente1/ZAB_Business_Plan.docx
@@ -335,452 +335,6 @@
     </w:p>
     <w:p>
       <w:pPr>
-        <w:spacing w:before="240" w:after="0" w:line="360" w:lineRule="auto"/>
-        <w:ind w:firstLine="284"/>
-        <w:jc w:val="both"/>
-        <w:rPr>
-          <w:rFonts w:ascii="Times New Roman" w:eastAsia="Roboto" w:hAnsi="Times New Roman" w:cs="Times New Roman"/>
-          <w:b/>
-          <w:sz w:val="26"/>
-          <w:szCs w:val="26"/>
-        </w:rPr>
-      </w:pPr>
-      <w:r>
-        <w:rPr>
-          <w:rFonts w:ascii="Times New Roman" w:eastAsia="Roboto" w:hAnsi="Times New Roman" w:cs="Times New Roman"/>
-          <w:b/>
-          <w:sz w:val="26"/>
-          <w:szCs w:val="26"/>
-        </w:rPr>
-        <w:lastRenderedPageBreak/>
-        <w:t>Siglas</w:t>
-      </w:r>
-    </w:p>
-    <w:p>
-      <w:pPr>
-        <w:spacing w:before="240" w:after="0" w:line="360" w:lineRule="auto"/>
-        <w:ind w:firstLine="284"/>
-        <w:jc w:val="both"/>
-        <w:rPr>
-          <w:rFonts w:ascii="Times New Roman" w:eastAsia="Roboto" w:hAnsi="Times New Roman" w:cs="Times New Roman"/>
-          <w:sz w:val="26"/>
-          <w:szCs w:val="26"/>
-        </w:rPr>
-      </w:pPr>
-      <w:r>
-        <w:rPr>
-          <w:rFonts w:ascii="Times New Roman" w:eastAsia="Roboto" w:hAnsi="Times New Roman" w:cs="Times New Roman"/>
-          <w:sz w:val="26"/>
-          <w:szCs w:val="26"/>
-        </w:rPr>
-        <w:t>DIGECIPOA: Dirección General de Calidad e Inocuidad de Productos de Origen Animal</w:t>
-      </w:r>
-    </w:p>
-    <w:p>
-      <w:pPr>
-        <w:spacing w:before="240" w:after="0" w:line="360" w:lineRule="auto"/>
-        <w:ind w:firstLine="284"/>
-        <w:jc w:val="both"/>
-        <w:rPr>
-          <w:rFonts w:ascii="Times New Roman" w:eastAsia="Roboto" w:hAnsi="Times New Roman" w:cs="Times New Roman"/>
-          <w:sz w:val="26"/>
-          <w:szCs w:val="26"/>
-        </w:rPr>
-      </w:pPr>
-      <w:proofErr w:type="spellStart"/>
-      <w:r>
-        <w:rPr>
-          <w:rFonts w:ascii="Times New Roman" w:eastAsia="Roboto" w:hAnsi="Times New Roman" w:cs="Times New Roman"/>
-          <w:sz w:val="26"/>
-          <w:szCs w:val="26"/>
-        </w:rPr>
-        <w:t>Dpto</w:t>
-      </w:r>
-      <w:proofErr w:type="spellEnd"/>
-      <w:r>
-        <w:rPr>
-          <w:rFonts w:ascii="Times New Roman" w:eastAsia="Roboto" w:hAnsi="Times New Roman" w:cs="Times New Roman"/>
-          <w:sz w:val="26"/>
-          <w:szCs w:val="26"/>
-        </w:rPr>
-        <w:t xml:space="preserve">: </w:t>
-      </w:r>
-      <w:r>
-        <w:rPr>
-          <w:rFonts w:ascii="Times New Roman" w:eastAsia="Roboto" w:hAnsi="Times New Roman" w:cs="Times New Roman"/>
-          <w:sz w:val="26"/>
-          <w:szCs w:val="26"/>
-        </w:rPr>
-        <w:t>departamento</w:t>
-      </w:r>
-    </w:p>
-    <w:p>
-      <w:pPr>
-        <w:spacing w:before="240" w:after="0" w:line="360" w:lineRule="auto"/>
-        <w:ind w:firstLine="284"/>
-        <w:jc w:val="both"/>
-        <w:rPr>
-          <w:rFonts w:ascii="Times New Roman" w:eastAsia="Roboto" w:hAnsi="Times New Roman" w:cs="Times New Roman"/>
-          <w:sz w:val="26"/>
-          <w:szCs w:val="26"/>
-        </w:rPr>
-      </w:pPr>
-      <w:r>
-        <w:rPr>
-          <w:rFonts w:ascii="Times New Roman" w:eastAsia="Roboto" w:hAnsi="Times New Roman" w:cs="Times New Roman"/>
-          <w:sz w:val="26"/>
-          <w:szCs w:val="26"/>
-        </w:rPr>
-        <w:t>EEB: Educación Escolar Básica.</w:t>
-      </w:r>
-    </w:p>
-    <w:p>
-      <w:pPr>
-        <w:spacing w:before="240" w:after="0" w:line="360" w:lineRule="auto"/>
-        <w:ind w:firstLine="284"/>
-        <w:jc w:val="both"/>
-        <w:rPr>
-          <w:rFonts w:ascii="Times New Roman" w:eastAsia="Roboto" w:hAnsi="Times New Roman" w:cs="Times New Roman"/>
-          <w:sz w:val="26"/>
-          <w:szCs w:val="26"/>
-        </w:rPr>
-      </w:pPr>
-      <w:r>
-        <w:rPr>
-          <w:rFonts w:ascii="Times New Roman" w:eastAsia="Roboto" w:hAnsi="Times New Roman" w:cs="Times New Roman"/>
-          <w:sz w:val="26"/>
-          <w:szCs w:val="26"/>
-        </w:rPr>
-        <w:t>Gr: gramos</w:t>
-      </w:r>
-    </w:p>
-    <w:p>
-      <w:pPr>
-        <w:spacing w:before="240" w:after="0" w:line="360" w:lineRule="auto"/>
-        <w:ind w:firstLine="284"/>
-        <w:jc w:val="both"/>
-        <w:rPr>
-          <w:rFonts w:ascii="Times New Roman" w:eastAsia="Roboto" w:hAnsi="Times New Roman" w:cs="Times New Roman"/>
-          <w:sz w:val="26"/>
-          <w:szCs w:val="26"/>
-        </w:rPr>
-      </w:pPr>
-      <w:r>
-        <w:rPr>
-          <w:rFonts w:ascii="Times New Roman" w:eastAsia="Roboto" w:hAnsi="Times New Roman" w:cs="Times New Roman"/>
-          <w:sz w:val="26"/>
-          <w:szCs w:val="26"/>
-        </w:rPr>
-        <w:t xml:space="preserve">INAN: Instituto Nacional de </w:t>
-      </w:r>
-      <w:r>
-        <w:rPr>
-          <w:rFonts w:ascii="Times New Roman" w:eastAsia="Roboto" w:hAnsi="Times New Roman" w:cs="Times New Roman"/>
-          <w:sz w:val="26"/>
-          <w:szCs w:val="26"/>
-        </w:rPr>
-        <w:t xml:space="preserve">Alimentación y Nutrición. </w:t>
-      </w:r>
-    </w:p>
-    <w:p>
-      <w:pPr>
-        <w:spacing w:before="240" w:after="0" w:line="360" w:lineRule="auto"/>
-        <w:ind w:firstLine="284"/>
-        <w:jc w:val="both"/>
-        <w:rPr>
-          <w:rFonts w:ascii="Times New Roman" w:eastAsia="Roboto" w:hAnsi="Times New Roman" w:cs="Times New Roman"/>
-          <w:sz w:val="26"/>
-          <w:szCs w:val="26"/>
-        </w:rPr>
-      </w:pPr>
-      <w:r>
-        <w:rPr>
-          <w:rFonts w:ascii="Times New Roman" w:eastAsia="Roboto" w:hAnsi="Times New Roman" w:cs="Times New Roman"/>
-          <w:sz w:val="26"/>
-          <w:szCs w:val="26"/>
-        </w:rPr>
-        <w:t>Kg: kilogramos</w:t>
-      </w:r>
-    </w:p>
-    <w:p>
-      <w:pPr>
-        <w:spacing w:before="240" w:after="0" w:line="360" w:lineRule="auto"/>
-        <w:ind w:firstLine="284"/>
-        <w:jc w:val="both"/>
-        <w:rPr>
-          <w:rFonts w:ascii="Times New Roman" w:eastAsia="Roboto" w:hAnsi="Times New Roman" w:cs="Times New Roman"/>
-          <w:sz w:val="26"/>
-          <w:szCs w:val="26"/>
-        </w:rPr>
-      </w:pPr>
-      <w:r>
-        <w:rPr>
-          <w:rFonts w:ascii="Times New Roman" w:eastAsia="Roboto" w:hAnsi="Times New Roman" w:cs="Times New Roman"/>
-          <w:sz w:val="26"/>
-          <w:szCs w:val="26"/>
-        </w:rPr>
-        <w:t>L: litro</w:t>
-      </w:r>
-    </w:p>
-    <w:p>
-      <w:pPr>
-        <w:spacing w:before="240" w:after="0" w:line="360" w:lineRule="auto"/>
-        <w:ind w:firstLine="284"/>
-        <w:jc w:val="both"/>
-        <w:rPr>
-          <w:rFonts w:ascii="Times New Roman" w:eastAsia="Roboto" w:hAnsi="Times New Roman" w:cs="Times New Roman"/>
-          <w:sz w:val="26"/>
-          <w:szCs w:val="26"/>
-        </w:rPr>
-      </w:pPr>
-      <w:r>
-        <w:rPr>
-          <w:rFonts w:ascii="Times New Roman" w:eastAsia="Roboto" w:hAnsi="Times New Roman" w:cs="Times New Roman"/>
-          <w:sz w:val="26"/>
-          <w:szCs w:val="26"/>
-        </w:rPr>
-        <w:t>MEC: Ministerio de Educación y Ciencias</w:t>
-      </w:r>
-      <w:r>
-        <w:rPr>
-          <w:rFonts w:ascii="Times New Roman" w:eastAsia="Roboto" w:hAnsi="Times New Roman" w:cs="Times New Roman"/>
-          <w:sz w:val="26"/>
-          <w:szCs w:val="26"/>
-        </w:rPr>
-        <w:t>.</w:t>
-      </w:r>
-    </w:p>
-    <w:p>
-      <w:pPr>
-        <w:spacing w:before="240" w:after="0" w:line="360" w:lineRule="auto"/>
-        <w:ind w:firstLine="284"/>
-        <w:jc w:val="both"/>
-        <w:rPr>
-          <w:rFonts w:ascii="Times New Roman" w:eastAsia="Roboto" w:hAnsi="Times New Roman" w:cs="Times New Roman"/>
-          <w:sz w:val="26"/>
-          <w:szCs w:val="26"/>
-        </w:rPr>
-      </w:pPr>
-      <w:proofErr w:type="spellStart"/>
-      <w:r>
-        <w:rPr>
-          <w:rFonts w:ascii="Times New Roman" w:eastAsia="Roboto" w:hAnsi="Times New Roman" w:cs="Times New Roman"/>
-          <w:sz w:val="26"/>
-          <w:szCs w:val="26"/>
-        </w:rPr>
-        <w:t>MSPy</w:t>
-      </w:r>
-      <w:r>
-        <w:rPr>
-          <w:rFonts w:ascii="Times New Roman" w:eastAsia="Roboto" w:hAnsi="Times New Roman" w:cs="Times New Roman"/>
-          <w:sz w:val="26"/>
-          <w:szCs w:val="26"/>
-        </w:rPr>
-        <w:t>BS</w:t>
-      </w:r>
-      <w:proofErr w:type="spellEnd"/>
-      <w:r>
-        <w:rPr>
-          <w:rFonts w:ascii="Times New Roman" w:eastAsia="Roboto" w:hAnsi="Times New Roman" w:cs="Times New Roman"/>
-          <w:sz w:val="26"/>
-          <w:szCs w:val="26"/>
-        </w:rPr>
-        <w:t>: Ministerio de Salud Pública y Bienestar Social</w:t>
-      </w:r>
-      <w:r>
-        <w:rPr>
-          <w:rFonts w:ascii="Times New Roman" w:eastAsia="Roboto" w:hAnsi="Times New Roman" w:cs="Times New Roman"/>
-          <w:sz w:val="26"/>
-          <w:szCs w:val="26"/>
-        </w:rPr>
-        <w:t>.</w:t>
-      </w:r>
-    </w:p>
-    <w:p>
-      <w:pPr>
-        <w:spacing w:before="240" w:after="0" w:line="360" w:lineRule="auto"/>
-        <w:ind w:firstLine="284"/>
-        <w:jc w:val="both"/>
-        <w:rPr>
-          <w:rFonts w:ascii="Times New Roman" w:eastAsia="Roboto" w:hAnsi="Times New Roman" w:cs="Times New Roman"/>
-          <w:sz w:val="26"/>
-          <w:szCs w:val="26"/>
-        </w:rPr>
-      </w:pPr>
-      <w:r>
-        <w:rPr>
-          <w:rFonts w:ascii="Times New Roman" w:eastAsia="Roboto" w:hAnsi="Times New Roman" w:cs="Times New Roman"/>
-          <w:sz w:val="26"/>
-          <w:szCs w:val="26"/>
-        </w:rPr>
-        <w:t>PAEP</w:t>
-      </w:r>
-      <w:r>
-        <w:rPr>
-          <w:rFonts w:ascii="Times New Roman" w:eastAsia="Roboto" w:hAnsi="Times New Roman" w:cs="Times New Roman"/>
-          <w:sz w:val="26"/>
-          <w:szCs w:val="26"/>
-        </w:rPr>
-        <w:t xml:space="preserve">: </w:t>
-      </w:r>
-      <w:r>
-        <w:rPr>
-          <w:rFonts w:ascii="Times New Roman" w:eastAsia="Roboto" w:hAnsi="Times New Roman" w:cs="Times New Roman"/>
-          <w:sz w:val="26"/>
-          <w:szCs w:val="26"/>
-        </w:rPr>
-        <w:t>Programa de</w:t>
-      </w:r>
-      <w:r>
-        <w:rPr>
-          <w:rFonts w:ascii="Times New Roman" w:eastAsia="Roboto" w:hAnsi="Times New Roman" w:cs="Times New Roman"/>
-          <w:b/>
-          <w:sz w:val="26"/>
-          <w:szCs w:val="26"/>
-        </w:rPr>
-        <w:t xml:space="preserve"> </w:t>
-      </w:r>
-      <w:r>
-        <w:rPr>
-          <w:rFonts w:ascii="Times New Roman" w:eastAsia="Roboto" w:hAnsi="Times New Roman" w:cs="Times New Roman"/>
-          <w:sz w:val="26"/>
-          <w:szCs w:val="26"/>
-        </w:rPr>
-        <w:t>Ali</w:t>
-      </w:r>
-      <w:r>
-        <w:rPr>
-          <w:rFonts w:ascii="Times New Roman" w:eastAsia="Roboto" w:hAnsi="Times New Roman" w:cs="Times New Roman"/>
-          <w:sz w:val="26"/>
-          <w:szCs w:val="26"/>
-        </w:rPr>
-        <w:t>mentación Escolar del Paraguay</w:t>
-      </w:r>
-      <w:r>
-        <w:rPr>
-          <w:rFonts w:ascii="Times New Roman" w:eastAsia="Roboto" w:hAnsi="Times New Roman" w:cs="Times New Roman"/>
-          <w:sz w:val="26"/>
-          <w:szCs w:val="26"/>
-        </w:rPr>
-        <w:t xml:space="preserve">. </w:t>
-      </w:r>
-    </w:p>
-    <w:p>
-      <w:pPr>
-        <w:spacing w:before="240" w:after="0" w:line="360" w:lineRule="auto"/>
-        <w:ind w:firstLine="284"/>
-        <w:jc w:val="both"/>
-        <w:rPr>
-          <w:rFonts w:ascii="Times New Roman" w:eastAsia="Roboto" w:hAnsi="Times New Roman" w:cs="Times New Roman"/>
-          <w:sz w:val="26"/>
-          <w:szCs w:val="26"/>
-        </w:rPr>
-      </w:pPr>
-      <w:r>
-        <w:rPr>
-          <w:rFonts w:ascii="Times New Roman" w:eastAsia="Roboto" w:hAnsi="Times New Roman" w:cs="Times New Roman"/>
-          <w:sz w:val="26"/>
-          <w:szCs w:val="26"/>
-        </w:rPr>
-        <w:t>UH: Última Ho</w:t>
-      </w:r>
-      <w:r>
-        <w:rPr>
-          <w:rFonts w:ascii="Times New Roman" w:eastAsia="Roboto" w:hAnsi="Times New Roman" w:cs="Times New Roman"/>
-          <w:sz w:val="26"/>
-          <w:szCs w:val="26"/>
-        </w:rPr>
-        <w:t>ra</w:t>
-      </w:r>
-      <w:r>
-        <w:rPr>
-          <w:rFonts w:ascii="Times New Roman" w:eastAsia="Roboto" w:hAnsi="Times New Roman" w:cs="Times New Roman"/>
-          <w:sz w:val="26"/>
-          <w:szCs w:val="26"/>
-        </w:rPr>
-        <w:t>.</w:t>
-      </w:r>
-    </w:p>
-    <w:p>
-      <w:pPr>
-        <w:spacing w:before="240" w:after="0" w:line="360" w:lineRule="auto"/>
-        <w:ind w:firstLine="284"/>
-        <w:jc w:val="both"/>
-        <w:rPr>
-          <w:rFonts w:ascii="Times New Roman" w:eastAsia="Roboto" w:hAnsi="Times New Roman" w:cs="Times New Roman"/>
-          <w:b/>
-          <w:sz w:val="26"/>
-          <w:szCs w:val="26"/>
-        </w:rPr>
-      </w:pPr>
-    </w:p>
-    <w:p>
-      <w:pPr>
-        <w:spacing w:before="240" w:after="0" w:line="360" w:lineRule="auto"/>
-        <w:ind w:firstLine="284"/>
-        <w:jc w:val="both"/>
-        <w:rPr>
-          <w:rFonts w:ascii="Times New Roman" w:eastAsia="Roboto" w:hAnsi="Times New Roman" w:cs="Times New Roman"/>
-          <w:b/>
-          <w:sz w:val="26"/>
-          <w:szCs w:val="26"/>
-        </w:rPr>
-      </w:pPr>
-    </w:p>
-    <w:p>
-      <w:pPr>
-        <w:spacing w:before="240" w:after="0" w:line="360" w:lineRule="auto"/>
-        <w:ind w:firstLine="284"/>
-        <w:jc w:val="both"/>
-        <w:rPr>
-          <w:rFonts w:ascii="Times New Roman" w:eastAsia="Roboto" w:hAnsi="Times New Roman" w:cs="Times New Roman"/>
-          <w:b/>
-          <w:sz w:val="26"/>
-          <w:szCs w:val="26"/>
-        </w:rPr>
-      </w:pPr>
-    </w:p>
-    <w:p>
-      <w:pPr>
-        <w:spacing w:before="240" w:after="0" w:line="360" w:lineRule="auto"/>
-        <w:ind w:firstLine="284"/>
-        <w:jc w:val="both"/>
-        <w:rPr>
-          <w:rFonts w:ascii="Times New Roman" w:eastAsia="Roboto" w:hAnsi="Times New Roman" w:cs="Times New Roman"/>
-          <w:b/>
-          <w:sz w:val="26"/>
-          <w:szCs w:val="26"/>
-        </w:rPr>
-      </w:pPr>
-    </w:p>
-    <w:p>
-      <w:pPr>
-        <w:spacing w:before="240" w:after="0" w:line="360" w:lineRule="auto"/>
-        <w:ind w:firstLine="284"/>
-        <w:jc w:val="both"/>
-        <w:rPr>
-          <w:rFonts w:ascii="Times New Roman" w:eastAsia="Roboto" w:hAnsi="Times New Roman" w:cs="Times New Roman"/>
-          <w:b/>
-          <w:sz w:val="26"/>
-          <w:szCs w:val="26"/>
-        </w:rPr>
-      </w:pPr>
-    </w:p>
-    <w:p>
-      <w:pPr>
-        <w:spacing w:before="240" w:after="0" w:line="360" w:lineRule="auto"/>
-        <w:ind w:firstLine="284"/>
-        <w:jc w:val="both"/>
-        <w:rPr>
-          <w:rFonts w:ascii="Times New Roman" w:eastAsia="Roboto" w:hAnsi="Times New Roman" w:cs="Times New Roman"/>
-          <w:b/>
-          <w:sz w:val="26"/>
-          <w:szCs w:val="26"/>
-        </w:rPr>
-      </w:pPr>
-    </w:p>
-    <w:p>
-      <w:pPr>
         <w:numPr>
           <w:ilvl w:val="0"/>
           <w:numId w:val="9"/>
@@ -1294,25 +848,29 @@
         </w:rPr>
         <w:t xml:space="preserve">. FAO menciona en su artículo, </w:t>
       </w:r>
-    </w:p>
-    <w:p>
-      <w:pPr>
-        <w:spacing w:before="240" w:after="0" w:line="360" w:lineRule="auto"/>
-        <w:ind w:firstLine="284"/>
-        <w:jc w:val="both"/>
-        <w:rPr>
-          <w:rFonts w:ascii="Times New Roman" w:eastAsia="Roboto" w:hAnsi="Times New Roman" w:cs="Times New Roman"/>
-          <w:sz w:val="24"/>
-          <w:szCs w:val="24"/>
-        </w:rPr>
-      </w:pPr>
-      <w:r>
-        <w:rPr>
-          <w:rFonts w:ascii="Times New Roman" w:eastAsia="Roboto" w:hAnsi="Times New Roman" w:cs="Times New Roman"/>
-          <w:sz w:val="24"/>
-          <w:szCs w:val="24"/>
-        </w:rPr>
-        <w:t xml:space="preserve">“Los Estados tienen la obligación de respetar, proteger, promover, facilitar y materializar el derecho a la alimentación.  El derecho a la alimentación no es el derecho a ser alimentado sino, primordialmente, el derecho a alimentarse en condiciones de dignidad” </w:t>
+      <w:r>
+        <w:rPr>
+          <w:rFonts w:ascii="Times New Roman" w:eastAsia="Roboto" w:hAnsi="Times New Roman" w:cs="Times New Roman"/>
+          <w:sz w:val="24"/>
+          <w:szCs w:val="24"/>
+        </w:rPr>
+        <w:t>“</w:t>
+      </w:r>
+      <w:r>
+        <w:rPr>
+          <w:rFonts w:ascii="Times New Roman" w:eastAsia="Roboto" w:hAnsi="Times New Roman" w:cs="Times New Roman"/>
+          <w:sz w:val="24"/>
+          <w:szCs w:val="24"/>
+        </w:rPr>
+        <w:t>l</w:t>
+      </w:r>
+      <w:r>
+        <w:rPr>
+          <w:rFonts w:ascii="Times New Roman" w:eastAsia="Roboto" w:hAnsi="Times New Roman" w:cs="Times New Roman"/>
+          <w:sz w:val="24"/>
+          <w:szCs w:val="24"/>
+        </w:rPr>
+        <w:t xml:space="preserve">os Estados tienen la obligación de respetar, proteger, promover, facilitar y materializar el derecho a la alimentación.  El derecho a la alimentación no es el derecho a ser alimentado sino, primordialmente, el derecho a alimentarse en condiciones de dignidad” </w:t>
       </w:r>
       <w:r>
         <w:rPr>
@@ -1807,6 +1365,110 @@
         </w:rPr>
         <w:t xml:space="preserve"> Alimentación Escolar.</w:t>
       </w:r>
+      <w:r>
+        <w:rPr>
+          <w:rFonts w:ascii="Times New Roman" w:eastAsia="Roboto" w:hAnsi="Times New Roman" w:cs="Times New Roman"/>
+          <w:sz w:val="24"/>
+          <w:szCs w:val="24"/>
+        </w:rPr>
+        <w:t xml:space="preserve"> </w:t>
+      </w:r>
+      <w:r>
+        <w:rPr>
+          <w:rFonts w:ascii="Times New Roman" w:eastAsia="Roboto" w:hAnsi="Times New Roman" w:cs="Times New Roman"/>
+          <w:sz w:val="24"/>
+          <w:szCs w:val="24"/>
+        </w:rPr>
+        <w:t xml:space="preserve">Además, para una </w:t>
+      </w:r>
+      <w:r>
+        <w:rPr>
+          <w:rFonts w:ascii="Times New Roman" w:eastAsia="Roboto" w:hAnsi="Times New Roman" w:cs="Times New Roman"/>
+          <w:sz w:val="24"/>
+          <w:szCs w:val="24"/>
+        </w:rPr>
+        <w:t>buena</w:t>
+      </w:r>
+      <w:r>
+        <w:rPr>
+          <w:rFonts w:ascii="Times New Roman" w:eastAsia="Roboto" w:hAnsi="Times New Roman" w:cs="Times New Roman"/>
+          <w:sz w:val="24"/>
+          <w:szCs w:val="24"/>
+        </w:rPr>
+        <w:t xml:space="preserve"> producción (calidad y cantidad) se </w:t>
+      </w:r>
+      <w:r>
+        <w:rPr>
+          <w:rFonts w:ascii="Times New Roman" w:eastAsia="Roboto" w:hAnsi="Times New Roman" w:cs="Times New Roman"/>
+          <w:sz w:val="24"/>
+          <w:szCs w:val="24"/>
+        </w:rPr>
+        <w:t xml:space="preserve">dará énfasis </w:t>
+      </w:r>
+      <w:r>
+        <w:rPr>
+          <w:rFonts w:ascii="Times New Roman" w:eastAsia="Roboto" w:hAnsi="Times New Roman" w:cs="Times New Roman"/>
+          <w:sz w:val="24"/>
+          <w:szCs w:val="24"/>
+        </w:rPr>
+        <w:t>a</w:t>
+      </w:r>
+      <w:r>
+        <w:rPr>
+          <w:rFonts w:ascii="Times New Roman" w:eastAsia="Roboto" w:hAnsi="Times New Roman" w:cs="Times New Roman"/>
+          <w:sz w:val="24"/>
+          <w:szCs w:val="24"/>
+        </w:rPr>
+        <w:t xml:space="preserve"> la capacitación</w:t>
+      </w:r>
+      <w:r>
+        <w:rPr>
+          <w:rFonts w:ascii="Times New Roman" w:eastAsia="Roboto" w:hAnsi="Times New Roman" w:cs="Times New Roman"/>
+          <w:sz w:val="24"/>
+          <w:szCs w:val="24"/>
+        </w:rPr>
+        <w:t xml:space="preserve"> técnica</w:t>
+      </w:r>
+      <w:r>
+        <w:rPr>
+          <w:rFonts w:ascii="Times New Roman" w:eastAsia="Roboto" w:hAnsi="Times New Roman" w:cs="Times New Roman"/>
+          <w:sz w:val="24"/>
+          <w:szCs w:val="24"/>
+        </w:rPr>
+        <w:t xml:space="preserve"> completa </w:t>
+      </w:r>
+      <w:r>
+        <w:rPr>
+          <w:rFonts w:ascii="Times New Roman" w:eastAsia="Roboto" w:hAnsi="Times New Roman" w:cs="Times New Roman"/>
+          <w:sz w:val="24"/>
+          <w:szCs w:val="24"/>
+        </w:rPr>
+        <w:t xml:space="preserve">en todo momento sobre el sistema de producción de </w:t>
+      </w:r>
+      <w:r>
+        <w:rPr>
+          <w:rFonts w:ascii="Times New Roman" w:eastAsia="Roboto" w:hAnsi="Times New Roman" w:cs="Times New Roman"/>
+          <w:sz w:val="24"/>
+          <w:szCs w:val="24"/>
+        </w:rPr>
+        <w:t>la miel</w:t>
+      </w:r>
+      <w:r>
+        <w:rPr>
+          <w:rFonts w:ascii="Times New Roman" w:eastAsia="Roboto" w:hAnsi="Times New Roman" w:cs="Times New Roman"/>
+          <w:sz w:val="24"/>
+          <w:szCs w:val="24"/>
+        </w:rPr>
+        <w:t xml:space="preserve"> de abejas</w:t>
+      </w:r>
+      <w:r>
+        <w:rPr>
+          <w:rFonts w:ascii="Times New Roman" w:eastAsia="Roboto" w:hAnsi="Times New Roman" w:cs="Times New Roman"/>
+          <w:sz w:val="24"/>
+          <w:szCs w:val="24"/>
+        </w:rPr>
+        <w:t>.</w:t>
+      </w:r>
     </w:p>
     <w:p>
       <w:pPr>
@@ -1832,79 +1494,79 @@
           <w:sz w:val="24"/>
           <w:szCs w:val="24"/>
         </w:rPr>
-        <w:t xml:space="preserve">Además, para una </w:t>
-      </w:r>
-      <w:r>
-        <w:rPr>
-          <w:rFonts w:ascii="Times New Roman" w:eastAsia="Roboto" w:hAnsi="Times New Roman" w:cs="Times New Roman"/>
-          <w:sz w:val="24"/>
-          <w:szCs w:val="24"/>
-        </w:rPr>
-        <w:t>buena</w:t>
-      </w:r>
-      <w:r>
-        <w:rPr>
-          <w:rFonts w:ascii="Times New Roman" w:eastAsia="Roboto" w:hAnsi="Times New Roman" w:cs="Times New Roman"/>
-          <w:sz w:val="24"/>
-          <w:szCs w:val="24"/>
-        </w:rPr>
-        <w:t xml:space="preserve"> producción (calidad y cantidad) se </w:t>
-      </w:r>
-      <w:r>
-        <w:rPr>
-          <w:rFonts w:ascii="Times New Roman" w:eastAsia="Roboto" w:hAnsi="Times New Roman" w:cs="Times New Roman"/>
-          <w:sz w:val="24"/>
-          <w:szCs w:val="24"/>
-        </w:rPr>
-        <w:t xml:space="preserve">dará énfasis </w:t>
-      </w:r>
-      <w:r>
-        <w:rPr>
-          <w:rFonts w:ascii="Times New Roman" w:eastAsia="Roboto" w:hAnsi="Times New Roman" w:cs="Times New Roman"/>
-          <w:sz w:val="24"/>
-          <w:szCs w:val="24"/>
-        </w:rPr>
-        <w:t>a</w:t>
-      </w:r>
-      <w:r>
-        <w:rPr>
-          <w:rFonts w:ascii="Times New Roman" w:eastAsia="Roboto" w:hAnsi="Times New Roman" w:cs="Times New Roman"/>
-          <w:sz w:val="24"/>
-          <w:szCs w:val="24"/>
-        </w:rPr>
-        <w:t xml:space="preserve"> la capacitación</w:t>
-      </w:r>
-      <w:r>
-        <w:rPr>
-          <w:rFonts w:ascii="Times New Roman" w:eastAsia="Roboto" w:hAnsi="Times New Roman" w:cs="Times New Roman"/>
-          <w:sz w:val="24"/>
-          <w:szCs w:val="24"/>
-        </w:rPr>
-        <w:t xml:space="preserve"> técnica</w:t>
-      </w:r>
-      <w:r>
-        <w:rPr>
-          <w:rFonts w:ascii="Times New Roman" w:eastAsia="Roboto" w:hAnsi="Times New Roman" w:cs="Times New Roman"/>
-          <w:sz w:val="24"/>
-          <w:szCs w:val="24"/>
-        </w:rPr>
-        <w:t xml:space="preserve"> completa </w:t>
-      </w:r>
-      <w:r>
-        <w:rPr>
-          <w:rFonts w:ascii="Times New Roman" w:eastAsia="Roboto" w:hAnsi="Times New Roman" w:cs="Times New Roman"/>
-          <w:sz w:val="24"/>
-          <w:szCs w:val="24"/>
-        </w:rPr>
-        <w:t xml:space="preserve">en todo momento sobre el sistema de producción de </w:t>
-      </w:r>
-      <w:r>
-        <w:rPr>
-          <w:rFonts w:ascii="Times New Roman" w:eastAsia="Roboto" w:hAnsi="Times New Roman" w:cs="Times New Roman"/>
-          <w:sz w:val="24"/>
-          <w:szCs w:val="24"/>
-        </w:rPr>
-        <w:t>la miel</w:t>
+        <w:t xml:space="preserve">Los objetivos principales del </w:t>
+      </w:r>
+      <w:r>
+        <w:rPr>
+          <w:rFonts w:ascii="Times New Roman" w:eastAsia="Roboto" w:hAnsi="Times New Roman" w:cs="Times New Roman"/>
+          <w:sz w:val="24"/>
+          <w:szCs w:val="24"/>
+        </w:rPr>
+        <w:t>C</w:t>
+      </w:r>
+      <w:r>
+        <w:rPr>
+          <w:rFonts w:ascii="Times New Roman" w:eastAsia="Roboto" w:hAnsi="Times New Roman" w:cs="Times New Roman"/>
+          <w:sz w:val="24"/>
+          <w:szCs w:val="24"/>
+        </w:rPr>
+        <w:t>omité son generar un apoyo económico para los pobladores de la zona</w:t>
+      </w:r>
+      <w:r>
+        <w:rPr>
+          <w:rFonts w:ascii="Times New Roman" w:eastAsia="Roboto" w:hAnsi="Times New Roman" w:cs="Times New Roman"/>
+          <w:sz w:val="24"/>
+          <w:szCs w:val="24"/>
+        </w:rPr>
+        <w:t>, especialmente de sus asociados</w:t>
+      </w:r>
+      <w:r>
+        <w:rPr>
+          <w:rFonts w:ascii="Times New Roman" w:eastAsia="Roboto" w:hAnsi="Times New Roman" w:cs="Times New Roman"/>
+          <w:sz w:val="24"/>
+          <w:szCs w:val="24"/>
+        </w:rPr>
+        <w:t xml:space="preserve"> y contribuir al crecimiento sano y fuerte de los infantes en edad escolar. </w:t>
+      </w:r>
+      <w:r>
+        <w:rPr>
+          <w:rFonts w:ascii="Times New Roman" w:eastAsia="Roboto" w:hAnsi="Times New Roman" w:cs="Times New Roman"/>
+          <w:sz w:val="24"/>
+          <w:szCs w:val="24"/>
+        </w:rPr>
+        <w:t xml:space="preserve"> </w:t>
+      </w:r>
+      <w:r>
+        <w:rPr>
+          <w:rFonts w:ascii="Times New Roman" w:eastAsia="Roboto" w:hAnsi="Times New Roman" w:cs="Times New Roman"/>
+          <w:sz w:val="24"/>
+          <w:szCs w:val="24"/>
+        </w:rPr>
+        <w:t>La propuesta de valor se basa en</w:t>
+      </w:r>
+      <w:r>
+        <w:rPr>
+          <w:rFonts w:ascii="Times New Roman" w:eastAsia="Roboto" w:hAnsi="Times New Roman" w:cs="Times New Roman"/>
+          <w:sz w:val="24"/>
+          <w:szCs w:val="24"/>
+        </w:rPr>
+        <w:t xml:space="preserve"> producción de calidad y </w:t>
+      </w:r>
+      <w:r>
+        <w:rPr>
+          <w:rFonts w:ascii="Times New Roman" w:eastAsia="Roboto" w:hAnsi="Times New Roman" w:cs="Times New Roman"/>
+          <w:sz w:val="24"/>
+          <w:szCs w:val="24"/>
+        </w:rPr>
+        <w:t>la venta a granel de</w:t>
+      </w:r>
+      <w:r>
+        <w:rPr>
+          <w:rFonts w:ascii="Times New Roman" w:eastAsia="Roboto" w:hAnsi="Times New Roman" w:cs="Times New Roman"/>
+          <w:sz w:val="24"/>
+          <w:szCs w:val="24"/>
+        </w:rPr>
+        <w:t xml:space="preserve"> miel</w:t>
       </w:r>
       <w:r>
         <w:rPr>
@@ -1920,7 +1582,55 @@
           <w:sz w:val="24"/>
           <w:szCs w:val="24"/>
         </w:rPr>
-        <w:t>.</w:t>
+        <w:t xml:space="preserve"> </w:t>
+      </w:r>
+      <w:r>
+        <w:rPr>
+          <w:rFonts w:ascii="Times New Roman" w:eastAsia="Roboto" w:hAnsi="Times New Roman" w:cs="Times New Roman"/>
+          <w:sz w:val="24"/>
+          <w:szCs w:val="24"/>
+        </w:rPr>
+        <w:t>en el</w:t>
+      </w:r>
+      <w:r>
+        <w:rPr>
+          <w:rFonts w:ascii="Times New Roman" w:eastAsia="Roboto" w:hAnsi="Times New Roman" w:cs="Times New Roman"/>
+          <w:sz w:val="24"/>
+          <w:szCs w:val="24"/>
+        </w:rPr>
+        <w:t xml:space="preserve"> departamento</w:t>
+      </w:r>
+      <w:r>
+        <w:rPr>
+          <w:rFonts w:ascii="Times New Roman" w:eastAsia="Roboto" w:hAnsi="Times New Roman" w:cs="Times New Roman"/>
+          <w:sz w:val="24"/>
+          <w:szCs w:val="24"/>
+        </w:rPr>
+        <w:t xml:space="preserve"> mencionado</w:t>
+      </w:r>
+      <w:r>
+        <w:rPr>
+          <w:rFonts w:ascii="Times New Roman" w:eastAsia="Roboto" w:hAnsi="Times New Roman" w:cs="Times New Roman"/>
+          <w:sz w:val="24"/>
+          <w:szCs w:val="24"/>
+        </w:rPr>
+        <w:t>, y en el futuro ampliar el mercado</w:t>
+      </w:r>
+      <w:r>
+        <w:rPr>
+          <w:rFonts w:ascii="Times New Roman" w:eastAsia="Roboto" w:hAnsi="Times New Roman" w:cs="Times New Roman"/>
+          <w:sz w:val="24"/>
+          <w:szCs w:val="24"/>
+        </w:rPr>
+        <w:t xml:space="preserve"> a otras zonas del país</w:t>
+      </w:r>
+      <w:r>
+        <w:rPr>
+          <w:rFonts w:ascii="Times New Roman" w:eastAsia="Roboto" w:hAnsi="Times New Roman" w:cs="Times New Roman"/>
+          <w:sz w:val="24"/>
+          <w:szCs w:val="24"/>
+        </w:rPr>
+        <w:t xml:space="preserve">. </w:t>
       </w:r>
     </w:p>
     <w:p>
@@ -1947,39 +1657,135 @@
           <w:sz w:val="24"/>
           <w:szCs w:val="24"/>
         </w:rPr>
-        <w:t xml:space="preserve">Los objetivos principales del </w:t>
-      </w:r>
-      <w:r>
-        <w:rPr>
-          <w:rFonts w:ascii="Times New Roman" w:eastAsia="Roboto" w:hAnsi="Times New Roman" w:cs="Times New Roman"/>
-          <w:sz w:val="24"/>
-          <w:szCs w:val="24"/>
-        </w:rPr>
-        <w:t>C</w:t>
-      </w:r>
-      <w:r>
-        <w:rPr>
-          <w:rFonts w:ascii="Times New Roman" w:eastAsia="Roboto" w:hAnsi="Times New Roman" w:cs="Times New Roman"/>
-          <w:sz w:val="24"/>
-          <w:szCs w:val="24"/>
-        </w:rPr>
-        <w:t>omité son generar un apoyo económico para los pobladores de la zona</w:t>
-      </w:r>
-      <w:r>
-        <w:rPr>
-          <w:rFonts w:ascii="Times New Roman" w:eastAsia="Roboto" w:hAnsi="Times New Roman" w:cs="Times New Roman"/>
-          <w:sz w:val="24"/>
-          <w:szCs w:val="24"/>
-        </w:rPr>
-        <w:t>, especialmente de sus asociados</w:t>
-      </w:r>
-      <w:r>
-        <w:rPr>
-          <w:rFonts w:ascii="Times New Roman" w:eastAsia="Roboto" w:hAnsi="Times New Roman" w:cs="Times New Roman"/>
-          <w:sz w:val="24"/>
-          <w:szCs w:val="24"/>
-        </w:rPr>
-        <w:t xml:space="preserve"> y contribuir al crecimiento sano y fuerte de los infantes en edad escolar. </w:t>
+        <w:t xml:space="preserve">La </w:t>
+      </w:r>
+      <w:r>
+        <w:rPr>
+          <w:rFonts w:ascii="Times New Roman" w:eastAsia="Roboto" w:hAnsi="Times New Roman" w:cs="Times New Roman"/>
+          <w:sz w:val="24"/>
+          <w:szCs w:val="24"/>
+        </w:rPr>
+        <w:t>Co</w:t>
+      </w:r>
+      <w:r>
+        <w:rPr>
+          <w:rFonts w:ascii="Times New Roman" w:eastAsia="Roboto" w:hAnsi="Times New Roman" w:cs="Times New Roman"/>
+          <w:sz w:val="24"/>
+          <w:szCs w:val="24"/>
+        </w:rPr>
+        <w:t>misión</w:t>
+      </w:r>
+      <w:r>
+        <w:rPr>
+          <w:rFonts w:ascii="Times New Roman" w:eastAsia="Roboto" w:hAnsi="Times New Roman" w:cs="Times New Roman"/>
+          <w:sz w:val="24"/>
+          <w:szCs w:val="24"/>
+        </w:rPr>
+        <w:t xml:space="preserve"> directiva</w:t>
+      </w:r>
+      <w:r>
+        <w:rPr>
+          <w:rFonts w:ascii="Times New Roman" w:eastAsia="Roboto" w:hAnsi="Times New Roman" w:cs="Times New Roman"/>
+          <w:sz w:val="24"/>
+          <w:szCs w:val="24"/>
+        </w:rPr>
+        <w:t xml:space="preserve"> está abierta</w:t>
+      </w:r>
+      <w:r>
+        <w:rPr>
+          <w:rFonts w:ascii="Times New Roman" w:eastAsia="Roboto" w:hAnsi="Times New Roman" w:cs="Times New Roman"/>
+          <w:sz w:val="24"/>
+          <w:szCs w:val="24"/>
+        </w:rPr>
+        <w:t xml:space="preserve"> eventualmente a</w:t>
+      </w:r>
+      <w:r>
+        <w:rPr>
+          <w:rFonts w:ascii="Times New Roman" w:eastAsia="Roboto" w:hAnsi="Times New Roman" w:cs="Times New Roman"/>
+          <w:sz w:val="24"/>
+          <w:szCs w:val="24"/>
+        </w:rPr>
+        <w:t xml:space="preserve"> captar capital externo o </w:t>
+      </w:r>
+      <w:r>
+        <w:rPr>
+          <w:rFonts w:ascii="Times New Roman" w:eastAsia="Roboto" w:hAnsi="Times New Roman" w:cs="Times New Roman"/>
+          <w:sz w:val="24"/>
+          <w:szCs w:val="24"/>
+        </w:rPr>
+        <w:t xml:space="preserve">aumentar el número de </w:t>
+      </w:r>
+      <w:r>
+        <w:rPr>
+          <w:rFonts w:ascii="Times New Roman" w:eastAsia="Roboto" w:hAnsi="Times New Roman" w:cs="Times New Roman"/>
+          <w:sz w:val="24"/>
+          <w:szCs w:val="24"/>
+        </w:rPr>
+        <w:t xml:space="preserve">socios interesados en propiciar el crecimiento de esta iniciativa. El </w:t>
+      </w:r>
+      <w:r>
+        <w:rPr>
+          <w:rFonts w:ascii="Times New Roman" w:eastAsia="Roboto" w:hAnsi="Times New Roman" w:cs="Times New Roman"/>
+          <w:sz w:val="24"/>
+          <w:szCs w:val="24"/>
+        </w:rPr>
+        <w:t>mismo dará</w:t>
+      </w:r>
+      <w:r>
+        <w:rPr>
+          <w:rFonts w:ascii="Times New Roman" w:eastAsia="Roboto" w:hAnsi="Times New Roman" w:cs="Times New Roman"/>
+          <w:sz w:val="24"/>
+          <w:szCs w:val="24"/>
+        </w:rPr>
+        <w:t xml:space="preserve"> inicio a sus actividades con una inversión inicial </w:t>
+      </w:r>
+      <w:r>
+        <w:rPr>
+          <w:rFonts w:ascii="Times New Roman" w:eastAsia="Roboto" w:hAnsi="Times New Roman" w:cs="Times New Roman"/>
+          <w:sz w:val="24"/>
+          <w:szCs w:val="24"/>
+        </w:rPr>
+        <w:t xml:space="preserve">de 104.100.000 </w:t>
+      </w:r>
+      <w:r>
+        <w:rPr>
+          <w:rFonts w:ascii="Times New Roman" w:eastAsia="Roboto" w:hAnsi="Times New Roman" w:cs="Times New Roman"/>
+          <w:sz w:val="24"/>
+          <w:szCs w:val="24"/>
+        </w:rPr>
+        <w:t>Gs.</w:t>
+      </w:r>
+      <w:r>
+        <w:rPr>
+          <w:rFonts w:ascii="Times New Roman" w:eastAsia="Roboto" w:hAnsi="Times New Roman" w:cs="Times New Roman"/>
+          <w:sz w:val="24"/>
+          <w:szCs w:val="24"/>
+        </w:rPr>
+        <w:t>, un</w:t>
+      </w:r>
+      <w:r>
+        <w:rPr>
+          <w:rFonts w:ascii="Times New Roman" w:eastAsia="Roboto" w:hAnsi="Times New Roman" w:cs="Times New Roman"/>
+          <w:sz w:val="24"/>
+          <w:szCs w:val="24"/>
+        </w:rPr>
+        <w:t xml:space="preserve"> monto bastante elevado debido a que los apicultores</w:t>
+      </w:r>
+      <w:r>
+        <w:rPr>
+          <w:rFonts w:ascii="Times New Roman" w:eastAsia="Roboto" w:hAnsi="Times New Roman" w:cs="Times New Roman"/>
+          <w:sz w:val="24"/>
+          <w:szCs w:val="24"/>
+        </w:rPr>
+        <w:t xml:space="preserve"> actualmente</w:t>
+      </w:r>
+      <w:r>
+        <w:rPr>
+          <w:rFonts w:ascii="Times New Roman" w:eastAsia="Roboto" w:hAnsi="Times New Roman" w:cs="Times New Roman"/>
+          <w:sz w:val="24"/>
+          <w:szCs w:val="24"/>
+        </w:rPr>
+        <w:t xml:space="preserve"> no cuentan con ninguna infraestructura o maquinarias para comenzar con el proceso. </w:t>
       </w:r>
     </w:p>
     <w:p>
@@ -2006,270 +1812,72 @@
           <w:sz w:val="24"/>
           <w:szCs w:val="24"/>
         </w:rPr>
-        <w:t>La propuesta de valor se basa en</w:t>
-      </w:r>
-      <w:r>
-        <w:rPr>
-          <w:rFonts w:ascii="Times New Roman" w:eastAsia="Roboto" w:hAnsi="Times New Roman" w:cs="Times New Roman"/>
-          <w:sz w:val="24"/>
-          <w:szCs w:val="24"/>
-        </w:rPr>
-        <w:t xml:space="preserve"> producción de calidad y </w:t>
-      </w:r>
-      <w:r>
-        <w:rPr>
-          <w:rFonts w:ascii="Times New Roman" w:eastAsia="Roboto" w:hAnsi="Times New Roman" w:cs="Times New Roman"/>
-          <w:sz w:val="24"/>
-          <w:szCs w:val="24"/>
-        </w:rPr>
-        <w:t>la venta a granel de</w:t>
-      </w:r>
-      <w:r>
-        <w:rPr>
-          <w:rFonts w:ascii="Times New Roman" w:eastAsia="Roboto" w:hAnsi="Times New Roman" w:cs="Times New Roman"/>
-          <w:sz w:val="24"/>
-          <w:szCs w:val="24"/>
-        </w:rPr>
-        <w:t xml:space="preserve"> miel</w:t>
-      </w:r>
-      <w:r>
-        <w:rPr>
-          <w:rFonts w:ascii="Times New Roman" w:eastAsia="Roboto" w:hAnsi="Times New Roman" w:cs="Times New Roman"/>
-          <w:sz w:val="24"/>
-          <w:szCs w:val="24"/>
-        </w:rPr>
-        <w:t xml:space="preserve"> de abejas</w:t>
-      </w:r>
-      <w:r>
-        <w:rPr>
-          <w:rFonts w:ascii="Times New Roman" w:eastAsia="Roboto" w:hAnsi="Times New Roman" w:cs="Times New Roman"/>
-          <w:sz w:val="24"/>
-          <w:szCs w:val="24"/>
-        </w:rPr>
-        <w:t xml:space="preserve"> </w:t>
-      </w:r>
-      <w:r>
-        <w:rPr>
-          <w:rFonts w:ascii="Times New Roman" w:eastAsia="Roboto" w:hAnsi="Times New Roman" w:cs="Times New Roman"/>
-          <w:sz w:val="24"/>
-          <w:szCs w:val="24"/>
-        </w:rPr>
-        <w:t>en el</w:t>
-      </w:r>
-      <w:r>
-        <w:rPr>
-          <w:rFonts w:ascii="Times New Roman" w:eastAsia="Roboto" w:hAnsi="Times New Roman" w:cs="Times New Roman"/>
-          <w:sz w:val="24"/>
-          <w:szCs w:val="24"/>
-        </w:rPr>
-        <w:t xml:space="preserve"> departamento</w:t>
-      </w:r>
-      <w:r>
-        <w:rPr>
-          <w:rFonts w:ascii="Times New Roman" w:eastAsia="Roboto" w:hAnsi="Times New Roman" w:cs="Times New Roman"/>
-          <w:sz w:val="24"/>
-          <w:szCs w:val="24"/>
-        </w:rPr>
-        <w:t xml:space="preserve"> mencionado</w:t>
-      </w:r>
-      <w:r>
-        <w:rPr>
-          <w:rFonts w:ascii="Times New Roman" w:eastAsia="Roboto" w:hAnsi="Times New Roman" w:cs="Times New Roman"/>
-          <w:sz w:val="24"/>
-          <w:szCs w:val="24"/>
-        </w:rPr>
-        <w:t>, y en el futuro ampliar el mercado</w:t>
-      </w:r>
-      <w:r>
-        <w:rPr>
-          <w:rFonts w:ascii="Times New Roman" w:eastAsia="Roboto" w:hAnsi="Times New Roman" w:cs="Times New Roman"/>
-          <w:sz w:val="24"/>
-          <w:szCs w:val="24"/>
-        </w:rPr>
-        <w:t xml:space="preserve"> a otras zonas del país</w:t>
-      </w:r>
-      <w:r>
-        <w:rPr>
-          <w:rFonts w:ascii="Times New Roman" w:eastAsia="Roboto" w:hAnsi="Times New Roman" w:cs="Times New Roman"/>
-          <w:sz w:val="24"/>
-          <w:szCs w:val="24"/>
-        </w:rPr>
-        <w:t xml:space="preserve">. </w:t>
-      </w:r>
-    </w:p>
-    <w:p>
-      <w:pPr>
-        <w:pBdr>
-          <w:top w:val="nil"/>
-          <w:left w:val="nil"/>
-          <w:bottom w:val="nil"/>
-          <w:right w:val="nil"/>
-          <w:between w:val="nil"/>
-        </w:pBdr>
-        <w:spacing w:before="240" w:after="0" w:line="360" w:lineRule="auto"/>
-        <w:ind w:firstLine="284"/>
-        <w:jc w:val="both"/>
-        <w:rPr>
-          <w:rFonts w:ascii="Times New Roman" w:eastAsia="Roboto" w:hAnsi="Times New Roman" w:cs="Times New Roman"/>
-          <w:sz w:val="24"/>
-          <w:szCs w:val="24"/>
-        </w:rPr>
-      </w:pPr>
-      <w:r>
-        <w:rPr>
-          <w:rFonts w:ascii="Times New Roman" w:eastAsia="Roboto" w:hAnsi="Times New Roman" w:cs="Times New Roman"/>
-          <w:sz w:val="24"/>
-          <w:szCs w:val="24"/>
-        </w:rPr>
-        <w:t xml:space="preserve">La </w:t>
-      </w:r>
-      <w:r>
-        <w:rPr>
-          <w:rFonts w:ascii="Times New Roman" w:eastAsia="Roboto" w:hAnsi="Times New Roman" w:cs="Times New Roman"/>
-          <w:sz w:val="24"/>
-          <w:szCs w:val="24"/>
-        </w:rPr>
-        <w:t>Co</w:t>
-      </w:r>
-      <w:r>
-        <w:rPr>
-          <w:rFonts w:ascii="Times New Roman" w:eastAsia="Roboto" w:hAnsi="Times New Roman" w:cs="Times New Roman"/>
-          <w:sz w:val="24"/>
-          <w:szCs w:val="24"/>
-        </w:rPr>
-        <w:t>misión</w:t>
-      </w:r>
-      <w:r>
-        <w:rPr>
-          <w:rFonts w:ascii="Times New Roman" w:eastAsia="Roboto" w:hAnsi="Times New Roman" w:cs="Times New Roman"/>
-          <w:sz w:val="24"/>
-          <w:szCs w:val="24"/>
-        </w:rPr>
-        <w:t xml:space="preserve"> directiva</w:t>
-      </w:r>
-      <w:r>
-        <w:rPr>
-          <w:rFonts w:ascii="Times New Roman" w:eastAsia="Roboto" w:hAnsi="Times New Roman" w:cs="Times New Roman"/>
-          <w:sz w:val="24"/>
-          <w:szCs w:val="24"/>
-        </w:rPr>
-        <w:t xml:space="preserve"> está abierta</w:t>
-      </w:r>
-      <w:r>
-        <w:rPr>
-          <w:rFonts w:ascii="Times New Roman" w:eastAsia="Roboto" w:hAnsi="Times New Roman" w:cs="Times New Roman"/>
-          <w:sz w:val="24"/>
-          <w:szCs w:val="24"/>
-        </w:rPr>
-        <w:t xml:space="preserve"> eventualmente a</w:t>
-      </w:r>
-      <w:r>
-        <w:rPr>
-          <w:rFonts w:ascii="Times New Roman" w:eastAsia="Roboto" w:hAnsi="Times New Roman" w:cs="Times New Roman"/>
-          <w:sz w:val="24"/>
-          <w:szCs w:val="24"/>
-        </w:rPr>
-        <w:t xml:space="preserve"> captar capital externo o </w:t>
-      </w:r>
-      <w:r>
-        <w:rPr>
-          <w:rFonts w:ascii="Times New Roman" w:eastAsia="Roboto" w:hAnsi="Times New Roman" w:cs="Times New Roman"/>
-          <w:sz w:val="24"/>
-          <w:szCs w:val="24"/>
-        </w:rPr>
-        <w:t xml:space="preserve">aumentar el número de </w:t>
-      </w:r>
-      <w:r>
-        <w:rPr>
-          <w:rFonts w:ascii="Times New Roman" w:eastAsia="Roboto" w:hAnsi="Times New Roman" w:cs="Times New Roman"/>
-          <w:sz w:val="24"/>
-          <w:szCs w:val="24"/>
-        </w:rPr>
-        <w:t xml:space="preserve">socios interesados en propiciar el crecimiento de esta iniciativa. El </w:t>
-      </w:r>
-      <w:r>
-        <w:rPr>
-          <w:rFonts w:ascii="Times New Roman" w:eastAsia="Roboto" w:hAnsi="Times New Roman" w:cs="Times New Roman"/>
-          <w:sz w:val="24"/>
-          <w:szCs w:val="24"/>
-        </w:rPr>
-        <w:t>mismo dará</w:t>
-      </w:r>
-      <w:r>
-        <w:rPr>
-          <w:rFonts w:ascii="Times New Roman" w:eastAsia="Roboto" w:hAnsi="Times New Roman" w:cs="Times New Roman"/>
-          <w:sz w:val="24"/>
-          <w:szCs w:val="24"/>
-        </w:rPr>
-        <w:t xml:space="preserve"> inicio a sus actividades con una inversión inicial </w:t>
-      </w:r>
-      <w:r>
-        <w:rPr>
-          <w:rFonts w:ascii="Times New Roman" w:eastAsia="Roboto" w:hAnsi="Times New Roman" w:cs="Times New Roman"/>
-          <w:sz w:val="24"/>
-          <w:szCs w:val="24"/>
-        </w:rPr>
-        <w:t xml:space="preserve">de 104.100.000 </w:t>
-      </w:r>
-      <w:r>
-        <w:rPr>
-          <w:rFonts w:ascii="Times New Roman" w:eastAsia="Roboto" w:hAnsi="Times New Roman" w:cs="Times New Roman"/>
-          <w:sz w:val="24"/>
-          <w:szCs w:val="24"/>
-        </w:rPr>
-        <w:t>Gs.</w:t>
-      </w:r>
-      <w:r>
-        <w:rPr>
-          <w:rFonts w:ascii="Times New Roman" w:eastAsia="Roboto" w:hAnsi="Times New Roman" w:cs="Times New Roman"/>
-          <w:sz w:val="24"/>
-          <w:szCs w:val="24"/>
-        </w:rPr>
-        <w:t>, un</w:t>
-      </w:r>
-      <w:r>
-        <w:rPr>
-          <w:rFonts w:ascii="Times New Roman" w:eastAsia="Roboto" w:hAnsi="Times New Roman" w:cs="Times New Roman"/>
-          <w:sz w:val="24"/>
-          <w:szCs w:val="24"/>
-        </w:rPr>
-        <w:t xml:space="preserve"> monto bastante elevado debido a que los apicultores</w:t>
-      </w:r>
-      <w:r>
-        <w:rPr>
-          <w:rFonts w:ascii="Times New Roman" w:eastAsia="Roboto" w:hAnsi="Times New Roman" w:cs="Times New Roman"/>
-          <w:sz w:val="24"/>
-          <w:szCs w:val="24"/>
-        </w:rPr>
-        <w:t xml:space="preserve"> actualmente</w:t>
-      </w:r>
-      <w:r>
-        <w:rPr>
-          <w:rFonts w:ascii="Times New Roman" w:eastAsia="Roboto" w:hAnsi="Times New Roman" w:cs="Times New Roman"/>
-          <w:sz w:val="24"/>
-          <w:szCs w:val="24"/>
-        </w:rPr>
-        <w:t xml:space="preserve"> no cuentan con ninguna infraestructura o maquinarias para comenzar con el proceso. </w:t>
-      </w:r>
-    </w:p>
-    <w:p>
-      <w:pPr>
-        <w:pBdr>
-          <w:top w:val="nil"/>
-          <w:left w:val="nil"/>
-          <w:bottom w:val="nil"/>
-          <w:right w:val="nil"/>
-          <w:between w:val="nil"/>
-        </w:pBdr>
-        <w:spacing w:before="240" w:after="0" w:line="360" w:lineRule="auto"/>
-        <w:ind w:firstLine="284"/>
-        <w:jc w:val="both"/>
-        <w:rPr>
-          <w:rFonts w:ascii="Times New Roman" w:eastAsia="Roboto" w:hAnsi="Times New Roman" w:cs="Times New Roman"/>
-          <w:sz w:val="24"/>
-          <w:szCs w:val="24"/>
-        </w:rPr>
-      </w:pPr>
+        <w:t xml:space="preserve">También se espera un aumento de </w:t>
+      </w:r>
+      <w:r>
+        <w:rPr>
+          <w:rFonts w:ascii="Times New Roman" w:eastAsia="Roboto" w:hAnsi="Times New Roman" w:cs="Times New Roman"/>
+          <w:sz w:val="24"/>
+          <w:szCs w:val="24"/>
+        </w:rPr>
+        <w:t>1%</w:t>
+      </w:r>
+      <w:r>
+        <w:rPr>
+          <w:rFonts w:ascii="Times New Roman" w:eastAsia="Roboto" w:hAnsi="Times New Roman" w:cs="Times New Roman"/>
+          <w:sz w:val="24"/>
+          <w:szCs w:val="24"/>
+        </w:rPr>
+        <w:t xml:space="preserve"> en las ventas por año y una importante disminución de ciertos costos, dado que las maquinarias o elementos necesarios tienen una </w:t>
+      </w:r>
+      <w:r>
+        <w:rPr>
+          <w:rFonts w:ascii="Times New Roman" w:eastAsia="Roboto" w:hAnsi="Times New Roman" w:cs="Times New Roman"/>
+          <w:sz w:val="24"/>
+          <w:szCs w:val="24"/>
+        </w:rPr>
+        <w:t>vida útil</w:t>
+      </w:r>
+      <w:r>
+        <w:rPr>
+          <w:rFonts w:ascii="Times New Roman" w:eastAsia="Roboto" w:hAnsi="Times New Roman" w:cs="Times New Roman"/>
+          <w:sz w:val="24"/>
+          <w:szCs w:val="24"/>
+        </w:rPr>
+        <w:t xml:space="preserve"> de aproximadamente </w:t>
+      </w:r>
+      <w:r>
+        <w:rPr>
+          <w:rFonts w:ascii="Times New Roman" w:eastAsia="Roboto" w:hAnsi="Times New Roman" w:cs="Times New Roman"/>
+          <w:sz w:val="24"/>
+          <w:szCs w:val="24"/>
+        </w:rPr>
+        <w:t>7</w:t>
+      </w:r>
+      <w:r>
+        <w:rPr>
+          <w:rFonts w:ascii="Times New Roman" w:eastAsia="Roboto" w:hAnsi="Times New Roman" w:cs="Times New Roman"/>
+          <w:sz w:val="24"/>
+          <w:szCs w:val="24"/>
+        </w:rPr>
+        <w:t xml:space="preserve"> a 10 años dependiendo de su uso; generando así una utilidad </w:t>
+      </w:r>
+      <w:r>
+        <w:rPr>
+          <w:rFonts w:ascii="Times New Roman" w:eastAsia="Roboto" w:hAnsi="Times New Roman" w:cs="Times New Roman"/>
+          <w:sz w:val="24"/>
+          <w:szCs w:val="24"/>
+        </w:rPr>
+        <w:t>del 10% a par</w:t>
+      </w:r>
+      <w:r>
+        <w:rPr>
+          <w:rFonts w:ascii="Times New Roman" w:eastAsia="Roboto" w:hAnsi="Times New Roman" w:cs="Times New Roman"/>
+          <w:sz w:val="24"/>
+          <w:szCs w:val="24"/>
+        </w:rPr>
+        <w:t xml:space="preserve">tir </w:t>
+      </w:r>
       <w:r>
         <w:rPr>
           <w:rFonts w:ascii="Times New Roman" w:eastAsia="Roboto" w:hAnsi="Times New Roman" w:cs="Times New Roman"/>
@@ -2277,71 +1885,7 @@
           <w:szCs w:val="24"/>
         </w:rPr>
         <w:lastRenderedPageBreak/>
-        <w:t xml:space="preserve">También se espera un aumento de </w:t>
-      </w:r>
-      <w:r>
-        <w:rPr>
-          <w:rFonts w:ascii="Times New Roman" w:eastAsia="Roboto" w:hAnsi="Times New Roman" w:cs="Times New Roman"/>
-          <w:sz w:val="24"/>
-          <w:szCs w:val="24"/>
-        </w:rPr>
-        <w:t>1%</w:t>
-      </w:r>
-      <w:r>
-        <w:rPr>
-          <w:rFonts w:ascii="Times New Roman" w:eastAsia="Roboto" w:hAnsi="Times New Roman" w:cs="Times New Roman"/>
-          <w:sz w:val="24"/>
-          <w:szCs w:val="24"/>
-        </w:rPr>
-        <w:t xml:space="preserve"> en las ventas por año y una importante disminución de ciertos costos, dado que las maquinarias o elementos necesarios tienen una </w:t>
-      </w:r>
-      <w:r>
-        <w:rPr>
-          <w:rFonts w:ascii="Times New Roman" w:eastAsia="Roboto" w:hAnsi="Times New Roman" w:cs="Times New Roman"/>
-          <w:sz w:val="24"/>
-          <w:szCs w:val="24"/>
-        </w:rPr>
-        <w:t>vida útil</w:t>
-      </w:r>
-      <w:r>
-        <w:rPr>
-          <w:rFonts w:ascii="Times New Roman" w:eastAsia="Roboto" w:hAnsi="Times New Roman" w:cs="Times New Roman"/>
-          <w:sz w:val="24"/>
-          <w:szCs w:val="24"/>
-        </w:rPr>
-        <w:t xml:space="preserve"> de aproximadamente </w:t>
-      </w:r>
-      <w:r>
-        <w:rPr>
-          <w:rFonts w:ascii="Times New Roman" w:eastAsia="Roboto" w:hAnsi="Times New Roman" w:cs="Times New Roman"/>
-          <w:sz w:val="24"/>
-          <w:szCs w:val="24"/>
-        </w:rPr>
-        <w:t>7</w:t>
-      </w:r>
-      <w:r>
-        <w:rPr>
-          <w:rFonts w:ascii="Times New Roman" w:eastAsia="Roboto" w:hAnsi="Times New Roman" w:cs="Times New Roman"/>
-          <w:sz w:val="24"/>
-          <w:szCs w:val="24"/>
-        </w:rPr>
-        <w:t xml:space="preserve"> a 10 años dependiendo de su uso; generando así una utilidad </w:t>
-      </w:r>
-      <w:r>
-        <w:rPr>
-          <w:rFonts w:ascii="Times New Roman" w:eastAsia="Roboto" w:hAnsi="Times New Roman" w:cs="Times New Roman"/>
-          <w:sz w:val="24"/>
-          <w:szCs w:val="24"/>
-        </w:rPr>
-        <w:t>del 10% a par</w:t>
-      </w:r>
-      <w:r>
-        <w:rPr>
-          <w:rFonts w:ascii="Times New Roman" w:eastAsia="Roboto" w:hAnsi="Times New Roman" w:cs="Times New Roman"/>
-          <w:sz w:val="24"/>
-          <w:szCs w:val="24"/>
-        </w:rPr>
-        <w:t>tir del segundo año (2023).</w:t>
+        <w:t>del segundo año (2023).</w:t>
       </w:r>
     </w:p>
     <w:p>
@@ -2452,31 +1996,95 @@
           <w:sz w:val="24"/>
           <w:szCs w:val="24"/>
         </w:rPr>
-        <w:t xml:space="preserve">. El país según datos del </w:t>
-      </w:r>
-      <w:r>
-        <w:rPr>
-          <w:rFonts w:ascii="Times New Roman" w:eastAsia="Roboto" w:hAnsi="Times New Roman" w:cs="Times New Roman"/>
-          <w:sz w:val="24"/>
-          <w:szCs w:val="24"/>
-        </w:rPr>
-        <w:t>MAG cue</w:t>
-      </w:r>
-      <w:r>
-        <w:rPr>
-          <w:rFonts w:ascii="Times New Roman" w:eastAsia="Roboto" w:hAnsi="Times New Roman" w:cs="Times New Roman"/>
-          <w:sz w:val="24"/>
-          <w:szCs w:val="24"/>
-        </w:rPr>
-        <w:t>nta con 15 mil apicultores con una producción estimada en 1 toneladas.</w:t>
-      </w:r>
-      <w:r>
-        <w:rPr>
-          <w:rFonts w:ascii="Times New Roman" w:eastAsia="Roboto" w:hAnsi="Times New Roman" w:cs="Times New Roman"/>
-          <w:sz w:val="24"/>
-          <w:szCs w:val="24"/>
-        </w:rPr>
-        <w:t xml:space="preserve"> En efecto el diario ABC Color (2020), en su página menciona que 75000 colmenas apícolas se encuentran registradas en el país</w:t>
+        <w:t>. El país</w:t>
+      </w:r>
+      <w:r>
+        <w:rPr>
+          <w:rFonts w:ascii="Times New Roman" w:eastAsia="Roboto" w:hAnsi="Times New Roman" w:cs="Times New Roman"/>
+          <w:sz w:val="24"/>
+          <w:szCs w:val="24"/>
+        </w:rPr>
+        <w:t>,</w:t>
+      </w:r>
+      <w:r>
+        <w:rPr>
+          <w:rFonts w:ascii="Times New Roman" w:eastAsia="Roboto" w:hAnsi="Times New Roman" w:cs="Times New Roman"/>
+          <w:sz w:val="24"/>
+          <w:szCs w:val="24"/>
+        </w:rPr>
+        <w:t xml:space="preserve"> según datos del </w:t>
+      </w:r>
+      <w:r>
+        <w:rPr>
+          <w:rFonts w:ascii="Times New Roman" w:eastAsia="Roboto" w:hAnsi="Times New Roman" w:cs="Times New Roman"/>
+          <w:sz w:val="24"/>
+          <w:szCs w:val="24"/>
+        </w:rPr>
+        <w:t>MAG</w:t>
+      </w:r>
+      <w:r>
+        <w:rPr>
+          <w:rFonts w:ascii="Times New Roman" w:eastAsia="Roboto" w:hAnsi="Times New Roman" w:cs="Times New Roman"/>
+          <w:sz w:val="24"/>
+          <w:szCs w:val="24"/>
+        </w:rPr>
+        <w:t>,</w:t>
+      </w:r>
+      <w:r>
+        <w:rPr>
+          <w:rFonts w:ascii="Times New Roman" w:eastAsia="Roboto" w:hAnsi="Times New Roman" w:cs="Times New Roman"/>
+          <w:sz w:val="24"/>
+          <w:szCs w:val="24"/>
+        </w:rPr>
+        <w:t xml:space="preserve"> cue</w:t>
+      </w:r>
+      <w:r>
+        <w:rPr>
+          <w:rFonts w:ascii="Times New Roman" w:eastAsia="Roboto" w:hAnsi="Times New Roman" w:cs="Times New Roman"/>
+          <w:sz w:val="24"/>
+          <w:szCs w:val="24"/>
+        </w:rPr>
+        <w:t>nta con 15 mil apicultores con una p</w:t>
+      </w:r>
+      <w:r>
+        <w:rPr>
+          <w:rFonts w:ascii="Times New Roman" w:eastAsia="Roboto" w:hAnsi="Times New Roman" w:cs="Times New Roman"/>
+          <w:sz w:val="24"/>
+          <w:szCs w:val="24"/>
+        </w:rPr>
+        <w:t>roducción estimada en 1 tonelada</w:t>
+      </w:r>
+      <w:r>
+        <w:rPr>
+          <w:rFonts w:ascii="Times New Roman" w:eastAsia="Roboto" w:hAnsi="Times New Roman" w:cs="Times New Roman"/>
+          <w:sz w:val="24"/>
+          <w:szCs w:val="24"/>
+        </w:rPr>
+        <w:t>.</w:t>
+      </w:r>
+      <w:r>
+        <w:rPr>
+          <w:rFonts w:ascii="Times New Roman" w:eastAsia="Roboto" w:hAnsi="Times New Roman" w:cs="Times New Roman"/>
+          <w:sz w:val="24"/>
+          <w:szCs w:val="24"/>
+        </w:rPr>
+        <w:t xml:space="preserve"> En efecto el diario ABC Color (2020), en su página menciona que 75</w:t>
+      </w:r>
+      <w:r>
+        <w:rPr>
+          <w:rFonts w:ascii="Times New Roman" w:eastAsia="Roboto" w:hAnsi="Times New Roman" w:cs="Times New Roman"/>
+          <w:sz w:val="24"/>
+          <w:szCs w:val="24"/>
+        </w:rPr>
+        <w:t>.</w:t>
+      </w:r>
+      <w:r>
+        <w:rPr>
+          <w:rFonts w:ascii="Times New Roman" w:eastAsia="Roboto" w:hAnsi="Times New Roman" w:cs="Times New Roman"/>
+          <w:sz w:val="24"/>
+          <w:szCs w:val="24"/>
+        </w:rPr>
+        <w:t>000 colmenas apícolas se encuentran registradas en el país</w:t>
       </w:r>
       <w:r>
         <w:rPr>
@@ -2647,7 +2255,6 @@
           <w:sz w:val="24"/>
           <w:szCs w:val="24"/>
         </w:rPr>
-        <w:lastRenderedPageBreak/>
         <w:t xml:space="preserve">Sin embargo, el dato importante es que según la Resolución 9460-18 del Ministerio de Salud Pública y Bienestar Social (2018), el consumo recomendado por semana es de 5 gramos. </w:t>
       </w:r>
       <w:r>
@@ -2677,6 +2284,7 @@
           <w:sz w:val="24"/>
           <w:szCs w:val="24"/>
         </w:rPr>
+        <w:lastRenderedPageBreak/>
         <w:t xml:space="preserve">La idea de negocio para el </w:t>
       </w:r>
       <w:r>
@@ -2789,7 +2397,23 @@
           <w:sz w:val="24"/>
           <w:szCs w:val="24"/>
         </w:rPr>
-        <w:t xml:space="preserve">para alimentación escolar niños y adolescentes en edad escolar que requieren una buena fuente de alimentación para un crecimiento sano, al ser esta un alimento bastante completo. </w:t>
+        <w:t xml:space="preserve">para alimentación </w:t>
+      </w:r>
+      <w:r>
+        <w:rPr>
+          <w:rFonts w:ascii="Times New Roman" w:eastAsia="Roboto" w:hAnsi="Times New Roman" w:cs="Times New Roman"/>
+          <w:sz w:val="24"/>
+          <w:szCs w:val="24"/>
+        </w:rPr>
+        <w:t>de</w:t>
+      </w:r>
+      <w:r>
+        <w:rPr>
+          <w:rFonts w:ascii="Times New Roman" w:eastAsia="Roboto" w:hAnsi="Times New Roman" w:cs="Times New Roman"/>
+          <w:sz w:val="24"/>
+          <w:szCs w:val="24"/>
+        </w:rPr>
+        <w:t xml:space="preserve"> niños y adolescentes en edad escolar que requieren una buena fuente de alimentación para un crecimiento sano, al ser esta un alimento bastante completo. </w:t>
       </w:r>
     </w:p>
     <w:p>
@@ -2809,7 +2433,23 @@
           <w:sz w:val="24"/>
           <w:szCs w:val="24"/>
         </w:rPr>
-        <w:t>Como esta empresa asociativa aún no está habilitada para la venta directa al programa de alimentación escolar el</w:t>
+        <w:t>Como esta empresa asociativa aún no está habilitada para la venta directa al programa de alimentación escolar</w:t>
+      </w:r>
+      <w:r>
+        <w:rPr>
+          <w:rFonts w:ascii="Times New Roman" w:eastAsia="Roboto" w:hAnsi="Times New Roman" w:cs="Times New Roman"/>
+          <w:sz w:val="24"/>
+          <w:szCs w:val="24"/>
+        </w:rPr>
+        <w:t>,</w:t>
+      </w:r>
+      <w:r>
+        <w:rPr>
+          <w:rFonts w:ascii="Times New Roman" w:eastAsia="Roboto" w:hAnsi="Times New Roman" w:cs="Times New Roman"/>
+          <w:sz w:val="24"/>
+          <w:szCs w:val="24"/>
+        </w:rPr>
+        <w:t xml:space="preserve"> el</w:t>
       </w:r>
       <w:r>
         <w:rPr>
@@ -5332,7 +4972,6 @@
                 <w:sz w:val="20"/>
                 <w:szCs w:val="20"/>
               </w:rPr>
-              <w:lastRenderedPageBreak/>
               <w:t>59419</w:t>
             </w:r>
           </w:p>
@@ -6289,6 +5928,7 @@
                 <w:sz w:val="20"/>
                 <w:szCs w:val="20"/>
               </w:rPr>
+              <w:lastRenderedPageBreak/>
               <w:t>64616</w:t>
             </w:r>
           </w:p>
@@ -11216,16 +10856,7 @@
                 <w:sz w:val="20"/>
                 <w:szCs w:val="20"/>
               </w:rPr>
-              <w:t xml:space="preserve">La Vigorosa - </w:t>
-            </w:r>
-            <w:r>
-              <w:rPr>
-                <w:rFonts w:ascii="Times New Roman" w:eastAsia="Times New Roman" w:hAnsi="Times New Roman" w:cs="Times New Roman"/>
-                <w:sz w:val="20"/>
-                <w:szCs w:val="20"/>
-              </w:rPr>
-              <w:lastRenderedPageBreak/>
-              <w:t>Reúne Lo Bueno</w:t>
+              <w:t>La Vigorosa - Reúne Lo Bueno</w:t>
             </w:r>
           </w:p>
         </w:tc>
@@ -11263,7 +10894,6 @@
                 <w:sz w:val="20"/>
                 <w:szCs w:val="20"/>
               </w:rPr>
-              <w:lastRenderedPageBreak/>
               <w:t>PY</w:t>
             </w:r>
           </w:p>
@@ -11375,7 +11005,6 @@
                 <w:sz w:val="20"/>
                 <w:szCs w:val="20"/>
               </w:rPr>
-              <w:lastRenderedPageBreak/>
               <w:t>75258</w:t>
             </w:r>
           </w:p>
@@ -12071,6 +11700,7 @@
                 <w:sz w:val="20"/>
                 <w:szCs w:val="20"/>
               </w:rPr>
+              <w:lastRenderedPageBreak/>
               <w:t>50847</w:t>
             </w:r>
           </w:p>
@@ -14205,7 +13835,55 @@
           <w:sz w:val="24"/>
           <w:szCs w:val="24"/>
         </w:rPr>
-        <w:t xml:space="preserve"> consumidores indirectos o finales son los niños, niñas y adolescentes que se encuentran matriculados en la EEB, según el catálogo de datos del MEC (2018), específicamente del sexto departamento del país, Caazapá. </w:t>
+        <w:t xml:space="preserve"> consumidores indirectos o finales son los niños, niñas y adolescentes que se encuentran matriculados en la E</w:t>
+      </w:r>
+      <w:r>
+        <w:rPr>
+          <w:rFonts w:ascii="Times New Roman" w:eastAsia="Roboto" w:hAnsi="Times New Roman" w:cs="Times New Roman"/>
+          <w:sz w:val="24"/>
+          <w:szCs w:val="24"/>
+        </w:rPr>
+        <w:t xml:space="preserve">ducación </w:t>
+      </w:r>
+      <w:r>
+        <w:rPr>
+          <w:rFonts w:ascii="Times New Roman" w:eastAsia="Roboto" w:hAnsi="Times New Roman" w:cs="Times New Roman"/>
+          <w:sz w:val="24"/>
+          <w:szCs w:val="24"/>
+        </w:rPr>
+        <w:t>E</w:t>
+      </w:r>
+      <w:r>
+        <w:rPr>
+          <w:rFonts w:ascii="Times New Roman" w:eastAsia="Roboto" w:hAnsi="Times New Roman" w:cs="Times New Roman"/>
+          <w:sz w:val="24"/>
+          <w:szCs w:val="24"/>
+        </w:rPr>
+        <w:t xml:space="preserve">scolar </w:t>
+      </w:r>
+      <w:r>
+        <w:rPr>
+          <w:rFonts w:ascii="Times New Roman" w:eastAsia="Roboto" w:hAnsi="Times New Roman" w:cs="Times New Roman"/>
+          <w:sz w:val="24"/>
+          <w:szCs w:val="24"/>
+        </w:rPr>
+        <w:t>B</w:t>
+      </w:r>
+      <w:r>
+        <w:rPr>
+          <w:rFonts w:ascii="Times New Roman" w:eastAsia="Roboto" w:hAnsi="Times New Roman" w:cs="Times New Roman"/>
+          <w:sz w:val="24"/>
+          <w:szCs w:val="24"/>
+        </w:rPr>
+        <w:t>ásica (EEB)</w:t>
+      </w:r>
+      <w:r>
+        <w:rPr>
+          <w:rFonts w:ascii="Times New Roman" w:eastAsia="Roboto" w:hAnsi="Times New Roman" w:cs="Times New Roman"/>
+          <w:sz w:val="24"/>
+          <w:szCs w:val="24"/>
+        </w:rPr>
+        <w:t xml:space="preserve">, según el catálogo de datos del MEC (2018), específicamente del sexto departamento del país, Caazapá. </w:t>
       </w:r>
     </w:p>
     <w:p>
@@ -14225,7 +13903,55 @@
           <w:sz w:val="24"/>
           <w:szCs w:val="24"/>
         </w:rPr>
-        <w:t>En el departamento de Caazapá, según los datos extraídos del MEC, 2018, 27.356 alumnos se encuentran matriculados, de los cual</w:t>
+        <w:t>En e</w:t>
+      </w:r>
+      <w:r>
+        <w:rPr>
+          <w:rFonts w:ascii="Times New Roman" w:eastAsia="Roboto" w:hAnsi="Times New Roman" w:cs="Times New Roman"/>
+          <w:sz w:val="24"/>
+          <w:szCs w:val="24"/>
+        </w:rPr>
+        <w:t>ste departamento</w:t>
+      </w:r>
+      <w:r>
+        <w:rPr>
+          <w:rFonts w:ascii="Times New Roman" w:eastAsia="Roboto" w:hAnsi="Times New Roman" w:cs="Times New Roman"/>
+          <w:sz w:val="24"/>
+          <w:szCs w:val="24"/>
+        </w:rPr>
+        <w:t>, según los datos extraídos del MEC</w:t>
+      </w:r>
+      <w:r>
+        <w:rPr>
+          <w:rFonts w:ascii="Times New Roman" w:eastAsia="Roboto" w:hAnsi="Times New Roman" w:cs="Times New Roman"/>
+          <w:sz w:val="24"/>
+          <w:szCs w:val="24"/>
+        </w:rPr>
+        <w:t xml:space="preserve"> (</w:t>
+      </w:r>
+      <w:r>
+        <w:rPr>
+          <w:rFonts w:ascii="Times New Roman" w:eastAsia="Roboto" w:hAnsi="Times New Roman" w:cs="Times New Roman"/>
+          <w:sz w:val="24"/>
+          <w:szCs w:val="24"/>
+        </w:rPr>
+        <w:t>2018</w:t>
+      </w:r>
+      <w:r>
+        <w:rPr>
+          <w:rFonts w:ascii="Times New Roman" w:eastAsia="Roboto" w:hAnsi="Times New Roman" w:cs="Times New Roman"/>
+          <w:sz w:val="24"/>
+          <w:szCs w:val="24"/>
+        </w:rPr>
+        <w:t>)</w:t>
+      </w:r>
+      <w:r>
+        <w:rPr>
+          <w:rFonts w:ascii="Times New Roman" w:eastAsia="Roboto" w:hAnsi="Times New Roman" w:cs="Times New Roman"/>
+          <w:sz w:val="24"/>
+          <w:szCs w:val="24"/>
+        </w:rPr>
+        <w:t>, 27.356 alumnos se encuentran matriculados, de los cual</w:t>
       </w:r>
       <w:r>
         <w:rPr>
@@ -14241,7 +13967,23 @@
           <w:sz w:val="24"/>
           <w:szCs w:val="24"/>
         </w:rPr>
-        <w:t>4% restante son hombres, distribuidos en 435 instituciones educativas a lo largo del departamento. Los datos de alumnos se detallan a continuación:</w:t>
+        <w:t>4% restante son hombres, distribuidos</w:t>
+      </w:r>
+      <w:r>
+        <w:rPr>
+          <w:rFonts w:ascii="Times New Roman" w:eastAsia="Roboto" w:hAnsi="Times New Roman" w:cs="Times New Roman"/>
+          <w:sz w:val="24"/>
+          <w:szCs w:val="24"/>
+        </w:rPr>
+        <w:t xml:space="preserve"> en 435 instituciones educativas</w:t>
+      </w:r>
+      <w:r>
+        <w:rPr>
+          <w:rFonts w:ascii="Times New Roman" w:eastAsia="Roboto" w:hAnsi="Times New Roman" w:cs="Times New Roman"/>
+          <w:sz w:val="24"/>
+          <w:szCs w:val="24"/>
+        </w:rPr>
+        <w:t>. Los datos de alumnos se detallan a continuación:</w:t>
       </w:r>
     </w:p>
     <w:p>
@@ -14262,7 +14004,6 @@
           <w:sz w:val="24"/>
           <w:szCs w:val="24"/>
         </w:rPr>
-        <w:lastRenderedPageBreak/>
         <w:drawing>
           <wp:inline distT="114300" distB="114300" distL="114300" distR="114300">
             <wp:extent cx="2628900" cy="1609725"/>
@@ -14309,7 +14050,7 @@
           <w:right w:val="nil"/>
           <w:between w:val="nil"/>
         </w:pBdr>
-        <w:spacing w:after="0" w:line="360" w:lineRule="auto"/>
+        <w:spacing w:after="0" w:line="240" w:lineRule="auto"/>
         <w:ind w:firstLine="284"/>
         <w:jc w:val="center"/>
         <w:rPr>
@@ -14339,7 +14080,7 @@
     </w:p>
     <w:p>
       <w:pPr>
-        <w:spacing w:after="0" w:line="360" w:lineRule="auto"/>
+        <w:spacing w:after="0" w:line="240" w:lineRule="auto"/>
         <w:ind w:firstLine="284"/>
         <w:jc w:val="center"/>
         <w:rPr>
@@ -14401,78 +14142,6 @@
           <w:szCs w:val="24"/>
         </w:rPr>
       </w:pPr>
-      <w:r>
-        <w:rPr>
-          <w:rFonts w:ascii="Times New Roman" w:eastAsia="Roboto" w:hAnsi="Times New Roman" w:cs="Times New Roman"/>
-          <w:sz w:val="24"/>
-          <w:szCs w:val="24"/>
-        </w:rPr>
-        <w:t xml:space="preserve">Teniendo en cuenta la gran cantidad de consumidores </w:t>
-      </w:r>
-      <w:r>
-        <w:rPr>
-          <w:rFonts w:ascii="Times New Roman" w:eastAsia="Roboto" w:hAnsi="Times New Roman" w:cs="Times New Roman"/>
-          <w:sz w:val="24"/>
-          <w:szCs w:val="24"/>
-        </w:rPr>
-        <w:t xml:space="preserve">finales </w:t>
-      </w:r>
-      <w:r>
-        <w:rPr>
-          <w:rFonts w:ascii="Times New Roman" w:eastAsia="Roboto" w:hAnsi="Times New Roman" w:cs="Times New Roman"/>
-          <w:sz w:val="24"/>
-          <w:szCs w:val="24"/>
-        </w:rPr>
-        <w:t>totales del país</w:t>
-      </w:r>
-      <w:r>
-        <w:rPr>
-          <w:rFonts w:ascii="Times New Roman" w:eastAsia="Roboto" w:hAnsi="Times New Roman" w:cs="Times New Roman"/>
-          <w:sz w:val="24"/>
-          <w:szCs w:val="24"/>
-        </w:rPr>
-        <w:t xml:space="preserve">, </w:t>
-      </w:r>
-      <w:r>
-        <w:rPr>
-          <w:rFonts w:ascii="Times New Roman" w:eastAsia="Roboto" w:hAnsi="Times New Roman" w:cs="Times New Roman"/>
-          <w:sz w:val="24"/>
-          <w:szCs w:val="24"/>
-        </w:rPr>
-        <w:t xml:space="preserve">beneficiarios del proyecto de </w:t>
-      </w:r>
-      <w:r>
-        <w:rPr>
-          <w:rFonts w:ascii="Times New Roman" w:eastAsia="Roboto" w:hAnsi="Times New Roman" w:cs="Times New Roman"/>
-          <w:sz w:val="24"/>
-          <w:szCs w:val="24"/>
-        </w:rPr>
-        <w:t>alimentación e</w:t>
-      </w:r>
-      <w:r>
-        <w:rPr>
-          <w:rFonts w:ascii="Times New Roman" w:eastAsia="Roboto" w:hAnsi="Times New Roman" w:cs="Times New Roman"/>
-          <w:sz w:val="24"/>
-          <w:szCs w:val="24"/>
-        </w:rPr>
-        <w:t>scolar (889.322), este proyecto se enfocará s</w:t>
-      </w:r>
-      <w:r>
-        <w:rPr>
-          <w:rFonts w:ascii="Times New Roman" w:eastAsia="Roboto" w:hAnsi="Times New Roman" w:cs="Times New Roman"/>
-          <w:sz w:val="24"/>
-          <w:szCs w:val="24"/>
-        </w:rPr>
-        <w:t>ó</w:t>
-      </w:r>
-      <w:r>
-        <w:rPr>
-          <w:rFonts w:ascii="Times New Roman" w:eastAsia="Roboto" w:hAnsi="Times New Roman" w:cs="Times New Roman"/>
-          <w:sz w:val="24"/>
-          <w:szCs w:val="24"/>
-        </w:rPr>
-        <w:t xml:space="preserve">lo en el sexto departamento, Caazapá. </w:t>
-      </w:r>
     </w:p>
     <w:p>
       <w:pPr>
@@ -14491,39 +14160,96 @@
           <w:sz w:val="24"/>
           <w:szCs w:val="24"/>
         </w:rPr>
-        <w:t>Ya dependiendo de la demanda y el desarrollo de la producción de miel en el país, se buscará ampliar poco a poco</w:t>
-      </w:r>
-      <w:r>
-        <w:rPr>
-          <w:rFonts w:ascii="Times New Roman" w:eastAsia="Roboto" w:hAnsi="Times New Roman" w:cs="Times New Roman"/>
-          <w:sz w:val="24"/>
-          <w:szCs w:val="24"/>
-        </w:rPr>
-        <w:t xml:space="preserve"> a otras zonas</w:t>
-      </w:r>
-      <w:r>
-        <w:rPr>
-          <w:rFonts w:ascii="Times New Roman" w:eastAsia="Roboto" w:hAnsi="Times New Roman" w:cs="Times New Roman"/>
-          <w:sz w:val="24"/>
-          <w:szCs w:val="24"/>
-        </w:rPr>
-        <w:t xml:space="preserve"> beneficiadas</w:t>
-      </w:r>
-      <w:r>
-        <w:rPr>
-          <w:rFonts w:ascii="Times New Roman" w:eastAsia="Roboto" w:hAnsi="Times New Roman" w:cs="Times New Roman"/>
-          <w:sz w:val="24"/>
-          <w:szCs w:val="24"/>
-        </w:rPr>
-        <w:t xml:space="preserve"> con este programa del estado paraguayo</w:t>
-      </w:r>
-      <w:r>
-        <w:rPr>
-          <w:rFonts w:ascii="Times New Roman" w:eastAsia="Roboto" w:hAnsi="Times New Roman" w:cs="Times New Roman"/>
-          <w:sz w:val="24"/>
-          <w:szCs w:val="24"/>
-        </w:rPr>
-        <w:t>.</w:t>
+        <w:lastRenderedPageBreak/>
+        <w:t xml:space="preserve">Teniendo en cuenta la gran cantidad de consumidores </w:t>
+      </w:r>
+      <w:r>
+        <w:rPr>
+          <w:rFonts w:ascii="Times New Roman" w:eastAsia="Roboto" w:hAnsi="Times New Roman" w:cs="Times New Roman"/>
+          <w:sz w:val="24"/>
+          <w:szCs w:val="24"/>
+        </w:rPr>
+        <w:t xml:space="preserve">finales </w:t>
+      </w:r>
+      <w:r>
+        <w:rPr>
+          <w:rFonts w:ascii="Times New Roman" w:eastAsia="Roboto" w:hAnsi="Times New Roman" w:cs="Times New Roman"/>
+          <w:sz w:val="24"/>
+          <w:szCs w:val="24"/>
+        </w:rPr>
+        <w:t>totales del país</w:t>
+      </w:r>
+      <w:r>
+        <w:rPr>
+          <w:rFonts w:ascii="Times New Roman" w:eastAsia="Roboto" w:hAnsi="Times New Roman" w:cs="Times New Roman"/>
+          <w:sz w:val="24"/>
+          <w:szCs w:val="24"/>
+        </w:rPr>
+        <w:t xml:space="preserve">, </w:t>
+      </w:r>
+      <w:r>
+        <w:rPr>
+          <w:rFonts w:ascii="Times New Roman" w:eastAsia="Roboto" w:hAnsi="Times New Roman" w:cs="Times New Roman"/>
+          <w:sz w:val="24"/>
+          <w:szCs w:val="24"/>
+        </w:rPr>
+        <w:t xml:space="preserve">beneficiarios del proyecto de </w:t>
+      </w:r>
+      <w:r>
+        <w:rPr>
+          <w:rFonts w:ascii="Times New Roman" w:eastAsia="Roboto" w:hAnsi="Times New Roman" w:cs="Times New Roman"/>
+          <w:sz w:val="24"/>
+          <w:szCs w:val="24"/>
+        </w:rPr>
+        <w:t>alimentación e</w:t>
+      </w:r>
+      <w:r>
+        <w:rPr>
+          <w:rFonts w:ascii="Times New Roman" w:eastAsia="Roboto" w:hAnsi="Times New Roman" w:cs="Times New Roman"/>
+          <w:sz w:val="24"/>
+          <w:szCs w:val="24"/>
+        </w:rPr>
+        <w:t xml:space="preserve">scolar (889.322), éste </w:t>
+      </w:r>
+      <w:r>
+        <w:rPr>
+          <w:rFonts w:ascii="Times New Roman" w:eastAsia="Roboto" w:hAnsi="Times New Roman" w:cs="Times New Roman"/>
+          <w:sz w:val="24"/>
+          <w:szCs w:val="24"/>
+        </w:rPr>
+        <w:t>se enfocará s</w:t>
+      </w:r>
+      <w:r>
+        <w:rPr>
+          <w:rFonts w:ascii="Times New Roman" w:eastAsia="Roboto" w:hAnsi="Times New Roman" w:cs="Times New Roman"/>
+          <w:sz w:val="24"/>
+          <w:szCs w:val="24"/>
+        </w:rPr>
+        <w:t>ó</w:t>
+      </w:r>
+      <w:r>
+        <w:rPr>
+          <w:rFonts w:ascii="Times New Roman" w:eastAsia="Roboto" w:hAnsi="Times New Roman" w:cs="Times New Roman"/>
+          <w:sz w:val="24"/>
+          <w:szCs w:val="24"/>
+        </w:rPr>
+        <w:t xml:space="preserve">lo en el </w:t>
+      </w:r>
+      <w:r>
+        <w:rPr>
+          <w:rFonts w:ascii="Times New Roman" w:eastAsia="Roboto" w:hAnsi="Times New Roman" w:cs="Times New Roman"/>
+          <w:sz w:val="24"/>
+          <w:szCs w:val="24"/>
+        </w:rPr>
+        <w:t xml:space="preserve">departamento de </w:t>
+      </w:r>
+      <w:r>
+        <w:rPr>
+          <w:rFonts w:ascii="Times New Roman" w:eastAsia="Roboto" w:hAnsi="Times New Roman" w:cs="Times New Roman"/>
+          <w:sz w:val="24"/>
+          <w:szCs w:val="24"/>
+        </w:rPr>
+        <w:t xml:space="preserve">Caazapá. </w:t>
       </w:r>
     </w:p>
     <w:p>
@@ -14543,6 +14269,74 @@
           <w:sz w:val="24"/>
           <w:szCs w:val="24"/>
         </w:rPr>
+        <w:t xml:space="preserve">Ya dependiendo de la demanda y el desarrollo de la producción de miel </w:t>
+      </w:r>
+      <w:r>
+        <w:rPr>
+          <w:rFonts w:ascii="Times New Roman" w:eastAsia="Roboto" w:hAnsi="Times New Roman" w:cs="Times New Roman"/>
+          <w:sz w:val="24"/>
+          <w:szCs w:val="24"/>
+        </w:rPr>
+        <w:t>del comité</w:t>
+      </w:r>
+      <w:r>
+        <w:rPr>
+          <w:rFonts w:ascii="Times New Roman" w:eastAsia="Roboto" w:hAnsi="Times New Roman" w:cs="Times New Roman"/>
+          <w:sz w:val="24"/>
+          <w:szCs w:val="24"/>
+        </w:rPr>
+        <w:t>, se buscará ampliar poco a poco</w:t>
+      </w:r>
+      <w:r>
+        <w:rPr>
+          <w:rFonts w:ascii="Times New Roman" w:eastAsia="Roboto" w:hAnsi="Times New Roman" w:cs="Times New Roman"/>
+          <w:sz w:val="24"/>
+          <w:szCs w:val="24"/>
+        </w:rPr>
+        <w:t xml:space="preserve"> a otras zonas</w:t>
+      </w:r>
+      <w:r>
+        <w:rPr>
+          <w:rFonts w:ascii="Times New Roman" w:eastAsia="Roboto" w:hAnsi="Times New Roman" w:cs="Times New Roman"/>
+          <w:sz w:val="24"/>
+          <w:szCs w:val="24"/>
+        </w:rPr>
+        <w:t xml:space="preserve"> beneficiadas</w:t>
+      </w:r>
+      <w:r>
+        <w:rPr>
+          <w:rFonts w:ascii="Times New Roman" w:eastAsia="Roboto" w:hAnsi="Times New Roman" w:cs="Times New Roman"/>
+          <w:sz w:val="24"/>
+          <w:szCs w:val="24"/>
+        </w:rPr>
+        <w:t xml:space="preserve"> con este programa del estado paraguayo</w:t>
+      </w:r>
+      <w:r>
+        <w:rPr>
+          <w:rFonts w:ascii="Times New Roman" w:eastAsia="Roboto" w:hAnsi="Times New Roman" w:cs="Times New Roman"/>
+          <w:sz w:val="24"/>
+          <w:szCs w:val="24"/>
+        </w:rPr>
+        <w:t>.</w:t>
+      </w:r>
+    </w:p>
+    <w:p>
+      <w:pPr>
+        <w:spacing w:before="240" w:after="0" w:line="360" w:lineRule="auto"/>
+        <w:ind w:firstLine="284"/>
+        <w:jc w:val="both"/>
+        <w:rPr>
+          <w:rFonts w:ascii="Times New Roman" w:eastAsia="Roboto" w:hAnsi="Times New Roman" w:cs="Times New Roman"/>
+          <w:sz w:val="24"/>
+          <w:szCs w:val="24"/>
+        </w:rPr>
+      </w:pPr>
+      <w:r>
+        <w:rPr>
+          <w:rFonts w:ascii="Times New Roman" w:eastAsia="Roboto" w:hAnsi="Times New Roman" w:cs="Times New Roman"/>
+          <w:sz w:val="24"/>
+          <w:szCs w:val="24"/>
+        </w:rPr>
         <w:t xml:space="preserve">La idea es que la Gobernación del sexto departamento </w:t>
       </w:r>
       <w:r>
@@ -14617,7 +14411,7 @@
           <w:sz w:val="24"/>
           <w:szCs w:val="24"/>
         </w:rPr>
-        <w:t xml:space="preserve"> escolares del departamento</w:t>
+        <w:t xml:space="preserve"> escolares de la zona</w:t>
       </w:r>
       <w:r>
         <w:rPr>
@@ -14782,8 +14576,71 @@
           <w:sz w:val="24"/>
           <w:szCs w:val="24"/>
         </w:rPr>
-        <w:lastRenderedPageBreak/>
-        <w:t>La demanda a cubrir la cantidad de niños en el departamento Caazapá es de 27.356, también teniendo en cuenta que cada alumno debe consumir 5 gramos de miel por semana, lo que representa 5471,2 kilogramos, considerando también una proyección de los datos del 2018 al 2021</w:t>
+        <w:t xml:space="preserve">La demanda a cubrir </w:t>
+      </w:r>
+      <w:r>
+        <w:rPr>
+          <w:rFonts w:ascii="Times New Roman" w:eastAsia="Roboto" w:hAnsi="Times New Roman" w:cs="Times New Roman"/>
+          <w:sz w:val="24"/>
+          <w:szCs w:val="24"/>
+        </w:rPr>
+        <w:t xml:space="preserve">según </w:t>
+      </w:r>
+      <w:r>
+        <w:rPr>
+          <w:rFonts w:ascii="Times New Roman" w:eastAsia="Roboto" w:hAnsi="Times New Roman" w:cs="Times New Roman"/>
+          <w:sz w:val="24"/>
+          <w:szCs w:val="24"/>
+        </w:rPr>
+        <w:t xml:space="preserve">la cantidad de niños en el departamento Caazapá es de 27.356, también teniendo en cuenta que cada </w:t>
+      </w:r>
+      <w:r>
+        <w:rPr>
+          <w:rFonts w:ascii="Times New Roman" w:eastAsia="Roboto" w:hAnsi="Times New Roman" w:cs="Times New Roman"/>
+          <w:sz w:val="24"/>
+          <w:szCs w:val="24"/>
+        </w:rPr>
+        <w:t>uno</w:t>
+      </w:r>
+      <w:r>
+        <w:rPr>
+          <w:rFonts w:ascii="Times New Roman" w:eastAsia="Roboto" w:hAnsi="Times New Roman" w:cs="Times New Roman"/>
+          <w:sz w:val="24"/>
+          <w:szCs w:val="24"/>
+        </w:rPr>
+        <w:t xml:space="preserve"> debe consumir 5 gramos de miel por semana, lo qu</w:t>
+      </w:r>
+      <w:r>
+        <w:rPr>
+          <w:rFonts w:ascii="Times New Roman" w:eastAsia="Roboto" w:hAnsi="Times New Roman" w:cs="Times New Roman"/>
+          <w:sz w:val="24"/>
+          <w:szCs w:val="24"/>
+        </w:rPr>
+        <w:t>e representa 5</w:t>
+      </w:r>
+      <w:r>
+        <w:rPr>
+          <w:rFonts w:ascii="Times New Roman" w:eastAsia="Roboto" w:hAnsi="Times New Roman" w:cs="Times New Roman"/>
+          <w:sz w:val="24"/>
+          <w:szCs w:val="24"/>
+        </w:rPr>
+        <w:t>.</w:t>
+      </w:r>
+      <w:r>
+        <w:rPr>
+          <w:rFonts w:ascii="Times New Roman" w:eastAsia="Roboto" w:hAnsi="Times New Roman" w:cs="Times New Roman"/>
+          <w:sz w:val="24"/>
+          <w:szCs w:val="24"/>
+        </w:rPr>
+        <w:t xml:space="preserve">471,2 kilogramos y </w:t>
+      </w:r>
+      <w:r>
+        <w:rPr>
+          <w:rFonts w:ascii="Times New Roman" w:eastAsia="Roboto" w:hAnsi="Times New Roman" w:cs="Times New Roman"/>
+          <w:sz w:val="24"/>
+          <w:szCs w:val="24"/>
+        </w:rPr>
+        <w:t>considerando también una proyección de los datos del 2018 al 2021</w:t>
       </w:r>
       <w:r>
         <w:rPr>
@@ -14917,15 +14774,80 @@
           <w:sz w:val="24"/>
           <w:szCs w:val="24"/>
         </w:rPr>
-        <w:t xml:space="preserve">asociaciones de productores similares, de la zona, </w:t>
-      </w:r>
-      <w:r>
-        <w:rPr>
-          <w:rFonts w:ascii="Times New Roman" w:eastAsia="Roboto" w:hAnsi="Times New Roman" w:cs="Times New Roman"/>
-          <w:sz w:val="24"/>
-          <w:szCs w:val="24"/>
-        </w:rPr>
-        <w:t>que puedan vender a un menor precio, ya sea por experiencia y volumen de producción anual (suficiente para cubrir la demanda a un menor precio) o por su largo tiempo en el mercado, muchos de ellos han adquirido tecnologías que facilitan y aceleran procesos (disminución de precio).</w:t>
+        <w:t>asociaciones</w:t>
+      </w:r>
+      <w:r>
+        <w:rPr>
+          <w:rFonts w:ascii="Times New Roman" w:eastAsia="Roboto" w:hAnsi="Times New Roman" w:cs="Times New Roman"/>
+          <w:sz w:val="24"/>
+          <w:szCs w:val="24"/>
+        </w:rPr>
+        <w:t xml:space="preserve"> de productores similares</w:t>
+      </w:r>
+      <w:r>
+        <w:rPr>
+          <w:rFonts w:ascii="Times New Roman" w:eastAsia="Roboto" w:hAnsi="Times New Roman" w:cs="Times New Roman"/>
+          <w:sz w:val="24"/>
+          <w:szCs w:val="24"/>
+        </w:rPr>
+        <w:t xml:space="preserve"> de la zona, </w:t>
+      </w:r>
+      <w:r>
+        <w:rPr>
+          <w:rFonts w:ascii="Times New Roman" w:eastAsia="Roboto" w:hAnsi="Times New Roman" w:cs="Times New Roman"/>
+          <w:sz w:val="24"/>
+          <w:szCs w:val="24"/>
+        </w:rPr>
+        <w:t>que puedan vender a un menor precio, ya sea por experiencia y volumen de producción anual (suficiente para cubrir la demanda a un menor precio) o por</w:t>
+      </w:r>
+      <w:r>
+        <w:rPr>
+          <w:rFonts w:ascii="Times New Roman" w:eastAsia="Roboto" w:hAnsi="Times New Roman" w:cs="Times New Roman"/>
+          <w:sz w:val="24"/>
+          <w:szCs w:val="24"/>
+        </w:rPr>
+        <w:t xml:space="preserve"> su largo </w:t>
+      </w:r>
+      <w:r>
+        <w:rPr>
+          <w:rFonts w:ascii="Times New Roman" w:eastAsia="Roboto" w:hAnsi="Times New Roman" w:cs="Times New Roman"/>
+          <w:sz w:val="24"/>
+          <w:szCs w:val="24"/>
+        </w:rPr>
+        <w:lastRenderedPageBreak/>
+        <w:t xml:space="preserve">tiempo en el mercado, </w:t>
+      </w:r>
+      <w:r>
+        <w:rPr>
+          <w:rFonts w:ascii="Times New Roman" w:eastAsia="Roboto" w:hAnsi="Times New Roman" w:cs="Times New Roman"/>
+          <w:sz w:val="24"/>
+          <w:szCs w:val="24"/>
+        </w:rPr>
+        <w:t xml:space="preserve">dado que </w:t>
+      </w:r>
+      <w:r>
+        <w:rPr>
+          <w:rFonts w:ascii="Times New Roman" w:eastAsia="Roboto" w:hAnsi="Times New Roman" w:cs="Times New Roman"/>
+          <w:sz w:val="24"/>
+          <w:szCs w:val="24"/>
+        </w:rPr>
+        <w:t xml:space="preserve">muchos de ellos han adquirido </w:t>
+      </w:r>
+      <w:r>
+        <w:rPr>
+          <w:rFonts w:ascii="Times New Roman" w:eastAsia="Roboto" w:hAnsi="Times New Roman" w:cs="Times New Roman"/>
+          <w:sz w:val="24"/>
+          <w:szCs w:val="24"/>
+        </w:rPr>
+        <w:t xml:space="preserve">posteriormente </w:t>
+      </w:r>
+      <w:r>
+        <w:rPr>
+          <w:rFonts w:ascii="Times New Roman" w:eastAsia="Roboto" w:hAnsi="Times New Roman" w:cs="Times New Roman"/>
+          <w:sz w:val="24"/>
+          <w:szCs w:val="24"/>
+        </w:rPr>
+        <w:t>tecnologías que facilitan y aceleran procesos (disminución de precio).</w:t>
       </w:r>
     </w:p>
     <w:p>
@@ -14987,7 +14909,39 @@
           <w:sz w:val="24"/>
           <w:szCs w:val="24"/>
         </w:rPr>
-        <w:t xml:space="preserve">Según los cálculos realizados en los puntos anteriores, se estima que la capacidad de producción anual será de 6000 kg. Teniendo en cuenta la cantidad de niños matriculados en el departamento de Caazapá hasta el 2018, 27.356 y el consumo promedio recomendando, 5 gramos semanales, para esa cantidad se estima un volumen de ventas de 5471,2 kilogramos aproximadamente. </w:t>
+        <w:t>Según los cálculos realizados en los puntos anteriores, se estima que la capacidad de producción anual será de 6</w:t>
+      </w:r>
+      <w:r>
+        <w:rPr>
+          <w:rFonts w:ascii="Times New Roman" w:eastAsia="Roboto" w:hAnsi="Times New Roman" w:cs="Times New Roman"/>
+          <w:sz w:val="24"/>
+          <w:szCs w:val="24"/>
+        </w:rPr>
+        <w:t>.</w:t>
+      </w:r>
+      <w:r>
+        <w:rPr>
+          <w:rFonts w:ascii="Times New Roman" w:eastAsia="Roboto" w:hAnsi="Times New Roman" w:cs="Times New Roman"/>
+          <w:sz w:val="24"/>
+          <w:szCs w:val="24"/>
+        </w:rPr>
+        <w:t>000 kg. Teniendo en cuenta la cantidad de niños matriculados en el departamento de Caazapá hasta el 2018, 27.356 y el consumo promedio recomendando, 5 gramos semanales, para esa cantidad se estima un volumen de ventas de 5</w:t>
+      </w:r>
+      <w:r>
+        <w:rPr>
+          <w:rFonts w:ascii="Times New Roman" w:eastAsia="Roboto" w:hAnsi="Times New Roman" w:cs="Times New Roman"/>
+          <w:sz w:val="24"/>
+          <w:szCs w:val="24"/>
+        </w:rPr>
+        <w:t>.</w:t>
+      </w:r>
+      <w:r>
+        <w:rPr>
+          <w:rFonts w:ascii="Times New Roman" w:eastAsia="Roboto" w:hAnsi="Times New Roman" w:cs="Times New Roman"/>
+          <w:sz w:val="24"/>
+          <w:szCs w:val="24"/>
+        </w:rPr>
+        <w:t xml:space="preserve">471,2 kilogramos aproximadamente. </w:t>
       </w:r>
     </w:p>
     <w:p>
@@ -15162,7 +15116,23 @@
           <w:sz w:val="24"/>
           <w:szCs w:val="24"/>
         </w:rPr>
-        <w:t xml:space="preserve"> se prevé para el 2022 (inicio de las actividades) una venta de 5.500 kg a 6000 kg.</w:t>
+        <w:t xml:space="preserve"> se prevé para el 2022 (inicio de las actividades) una venta de 5.500 kg a 6000 kg</w:t>
+      </w:r>
+      <w:r>
+        <w:rPr>
+          <w:rFonts w:ascii="Times New Roman" w:eastAsia="Roboto" w:hAnsi="Times New Roman" w:cs="Times New Roman"/>
+          <w:sz w:val="24"/>
+          <w:szCs w:val="24"/>
+        </w:rPr>
+        <w:t xml:space="preserve"> de miel</w:t>
+      </w:r>
+      <w:r>
+        <w:rPr>
+          <w:rFonts w:ascii="Times New Roman" w:eastAsia="Roboto" w:hAnsi="Times New Roman" w:cs="Times New Roman"/>
+          <w:sz w:val="24"/>
+          <w:szCs w:val="24"/>
+        </w:rPr>
+        <w:t>.</w:t>
       </w:r>
     </w:p>
     <w:p>
@@ -15189,16 +15159,23 @@
           <w:sz w:val="24"/>
           <w:szCs w:val="24"/>
         </w:rPr>
-        <w:t xml:space="preserve">Sin embargo, a un mediano o largo plazo, cuando la empresa esté mejor desarrollada y naturalmente la cantidad de alumnos matriculados en la región aumente, se plantea aumentar la </w:t>
-      </w:r>
-      <w:r>
-        <w:rPr>
-          <w:rFonts w:ascii="Times New Roman" w:eastAsia="Roboto" w:hAnsi="Times New Roman" w:cs="Times New Roman"/>
-          <w:sz w:val="24"/>
-          <w:szCs w:val="24"/>
-        </w:rPr>
-        <w:lastRenderedPageBreak/>
-        <w:t xml:space="preserve">capacidad de producción (cantidad de cajas de apicultura) para cubrir la necesidad futura de la zona, y en un futuro, cubrir mayores zonas. </w:t>
+        <w:t xml:space="preserve">Sin embargo, a un mediano o largo plazo, cuando la empresa esté mejor desarrollada y naturalmente la cantidad de alumnos matriculados en la región aumente, se plantea aumentar la capacidad de producción (cantidad de cajas de apicultura) para cubrir la necesidad futura de la zona, y </w:t>
+      </w:r>
+      <w:r>
+        <w:rPr>
+          <w:rFonts w:ascii="Times New Roman" w:eastAsia="Roboto" w:hAnsi="Times New Roman" w:cs="Times New Roman"/>
+          <w:sz w:val="24"/>
+          <w:szCs w:val="24"/>
+        </w:rPr>
+        <w:t>abarcar otros lugares.</w:t>
+      </w:r>
+      <w:r>
+        <w:rPr>
+          <w:rFonts w:ascii="Times New Roman" w:eastAsia="Roboto" w:hAnsi="Times New Roman" w:cs="Times New Roman"/>
+          <w:sz w:val="24"/>
+          <w:szCs w:val="24"/>
+        </w:rPr>
+        <w:t xml:space="preserve"> </w:t>
       </w:r>
     </w:p>
     <w:p>
@@ -15344,6 +15321,7 @@
           <w:sz w:val="24"/>
           <w:szCs w:val="24"/>
         </w:rPr>
+        <w:lastRenderedPageBreak/>
         <w:t xml:space="preserve">Cabe destacar que la venta de la miel por parte del comité se dará a granel por el precio mencionado </w:t>
       </w:r>
       <w:r>
@@ -15554,7 +15532,95 @@
           <w:sz w:val="24"/>
           <w:szCs w:val="24"/>
         </w:rPr>
-        <w:t xml:space="preserve">Dado el precio de venta y los cálculos del volumen de venta anual mencionados en el apartado anterior, además la estimación del aumento de un 1% de incremento de consumo de miel por año dado que podría ampliarse rápidamente el mercado a través del incremento de cantidad de departamentos para abastecer con este producto, en algunos casos podrá verse un aumento o disminución de la cantidad de niños matriculados, aumento de la cantidad de consumo recomendada tras análisis acerca del aporte nutricional a la salud y no menos importante, teniendo en cuenta la vida útil de las cajas de apicultura que duran 5 años </w:t>
+        <w:t>Dado el precio de venta y los cálculos del volumen de venta anual mencionados en el apartado anterior, además</w:t>
+      </w:r>
+      <w:r>
+        <w:rPr>
+          <w:rFonts w:ascii="Times New Roman" w:eastAsia="Roboto" w:hAnsi="Times New Roman" w:cs="Times New Roman"/>
+          <w:sz w:val="24"/>
+          <w:szCs w:val="24"/>
+        </w:rPr>
+        <w:t>,</w:t>
+      </w:r>
+      <w:r>
+        <w:rPr>
+          <w:rFonts w:ascii="Times New Roman" w:eastAsia="Roboto" w:hAnsi="Times New Roman" w:cs="Times New Roman"/>
+          <w:sz w:val="24"/>
+          <w:szCs w:val="24"/>
+        </w:rPr>
+        <w:t xml:space="preserve"> la estimación de </w:t>
+      </w:r>
+      <w:r>
+        <w:rPr>
+          <w:rFonts w:ascii="Times New Roman" w:eastAsia="Roboto" w:hAnsi="Times New Roman" w:cs="Times New Roman"/>
+          <w:sz w:val="24"/>
+          <w:szCs w:val="24"/>
+        </w:rPr>
+        <w:t>1% de</w:t>
+      </w:r>
+      <w:r>
+        <w:rPr>
+          <w:rFonts w:ascii="Times New Roman" w:eastAsia="Roboto" w:hAnsi="Times New Roman" w:cs="Times New Roman"/>
+          <w:sz w:val="24"/>
+          <w:szCs w:val="24"/>
+        </w:rPr>
+        <w:t xml:space="preserve"> increm</w:t>
+      </w:r>
+      <w:r>
+        <w:rPr>
+          <w:rFonts w:ascii="Times New Roman" w:eastAsia="Roboto" w:hAnsi="Times New Roman" w:cs="Times New Roman"/>
+          <w:sz w:val="24"/>
+          <w:szCs w:val="24"/>
+        </w:rPr>
+        <w:t xml:space="preserve">ento de consumo de miel por año, </w:t>
+      </w:r>
+      <w:r>
+        <w:rPr>
+          <w:rFonts w:ascii="Times New Roman" w:eastAsia="Roboto" w:hAnsi="Times New Roman" w:cs="Times New Roman"/>
+          <w:sz w:val="24"/>
+          <w:szCs w:val="24"/>
+        </w:rPr>
+        <w:t xml:space="preserve">mediante el aumento </w:t>
+      </w:r>
+      <w:r>
+        <w:rPr>
+          <w:rFonts w:ascii="Times New Roman" w:eastAsia="Roboto" w:hAnsi="Times New Roman" w:cs="Times New Roman"/>
+          <w:sz w:val="24"/>
+          <w:szCs w:val="24"/>
+        </w:rPr>
+        <w:t>de cantidad de departamentos pa</w:t>
+      </w:r>
+      <w:r>
+        <w:rPr>
+          <w:rFonts w:ascii="Times New Roman" w:eastAsia="Roboto" w:hAnsi="Times New Roman" w:cs="Times New Roman"/>
+          <w:sz w:val="24"/>
+          <w:szCs w:val="24"/>
+        </w:rPr>
+        <w:t>ra abastecer con este producto (</w:t>
+      </w:r>
+      <w:r>
+        <w:rPr>
+          <w:rFonts w:ascii="Times New Roman" w:eastAsia="Roboto" w:hAnsi="Times New Roman" w:cs="Times New Roman"/>
+          <w:sz w:val="24"/>
+          <w:szCs w:val="24"/>
+        </w:rPr>
+        <w:t>en algunos casos podrá verse un aumento o disminución de la cantidad de niños matriculados</w:t>
+      </w:r>
+      <w:r>
+        <w:rPr>
+          <w:rFonts w:ascii="Times New Roman" w:eastAsia="Roboto" w:hAnsi="Times New Roman" w:cs="Times New Roman"/>
+          <w:sz w:val="24"/>
+          <w:szCs w:val="24"/>
+        </w:rPr>
+        <w:t>)</w:t>
+      </w:r>
+      <w:r>
+        <w:rPr>
+          <w:rFonts w:ascii="Times New Roman" w:eastAsia="Roboto" w:hAnsi="Times New Roman" w:cs="Times New Roman"/>
+          <w:sz w:val="24"/>
+          <w:szCs w:val="24"/>
+        </w:rPr>
+        <w:t xml:space="preserve">, aumento de la cantidad de consumo recomendada tras análisis acerca del aporte nutricional a la salud y no menos importante, teniendo en cuenta la vida útil de las cajas de apicultura que duran 5 años </w:t>
       </w:r>
       <w:r>
         <w:rPr>
@@ -15598,7 +15664,6 @@
           <w:sz w:val="24"/>
           <w:szCs w:val="24"/>
         </w:rPr>
-        <w:lastRenderedPageBreak/>
         <w:drawing>
           <wp:inline distT="114300" distB="114300" distL="114300" distR="114300">
             <wp:extent cx="2676525" cy="914400"/>
@@ -15663,8 +15728,8 @@
         </w:rPr>
         <w:drawing>
           <wp:inline distT="114300" distB="114300" distL="114300" distR="114300">
-            <wp:extent cx="3448050" cy="1209675"/>
-            <wp:effectExtent l="0" t="0" r="0" b="9525"/>
+            <wp:extent cx="3295650" cy="1123950"/>
+            <wp:effectExtent l="0" t="0" r="0" b="0"/>
             <wp:docPr id="4" name="image2.png"/>
             <wp:cNvGraphicFramePr/>
             <a:graphic xmlns:a="http://schemas.openxmlformats.org/drawingml/2006/main">
@@ -15684,7 +15749,7 @@
                   <pic:spPr>
                     <a:xfrm>
                       <a:off x="0" y="0"/>
-                      <a:ext cx="3448050" cy="1209675"/>
+                      <a:ext cx="3295650" cy="1123950"/>
                     </a:xfrm>
                     <a:prstGeom prst="rect">
                       <a:avLst/>
@@ -15764,7 +15829,7 @@
           <w:right w:val="nil"/>
           <w:between w:val="nil"/>
         </w:pBdr>
-        <w:spacing w:before="240" w:after="0" w:line="360" w:lineRule="auto"/>
+        <w:spacing w:after="0" w:line="360" w:lineRule="auto"/>
         <w:ind w:left="0" w:firstLine="284"/>
         <w:jc w:val="both"/>
         <w:rPr>
@@ -15798,7 +15863,7 @@
           <w:right w:val="nil"/>
           <w:between w:val="nil"/>
         </w:pBdr>
-        <w:spacing w:before="240" w:after="0" w:line="360" w:lineRule="auto"/>
+        <w:spacing w:after="0" w:line="360" w:lineRule="auto"/>
         <w:ind w:left="0" w:firstLine="284"/>
         <w:jc w:val="both"/>
         <w:rPr>
@@ -15878,15 +15943,79 @@
           <w:sz w:val="24"/>
           <w:szCs w:val="24"/>
         </w:rPr>
-        <w:t>, almacenados</w:t>
-      </w:r>
-      <w:r>
-        <w:rPr>
-          <w:rFonts w:ascii="Times New Roman" w:eastAsia="Roboto" w:hAnsi="Times New Roman" w:cs="Times New Roman"/>
-          <w:sz w:val="24"/>
-          <w:szCs w:val="24"/>
-        </w:rPr>
-        <w:t xml:space="preserve"> a granel, en baldes de plástico de 25 kg cada uno. Dichos envases deberán aprobarse por DIGECIPOA - SENACSA. </w:t>
+        <w:t>, almacenada</w:t>
+      </w:r>
+      <w:r>
+        <w:rPr>
+          <w:rFonts w:ascii="Times New Roman" w:eastAsia="Roboto" w:hAnsi="Times New Roman" w:cs="Times New Roman"/>
+          <w:sz w:val="24"/>
+          <w:szCs w:val="24"/>
+        </w:rPr>
+        <w:t>s</w:t>
+      </w:r>
+      <w:r>
+        <w:rPr>
+          <w:rFonts w:ascii="Times New Roman" w:eastAsia="Roboto" w:hAnsi="Times New Roman" w:cs="Times New Roman"/>
+          <w:sz w:val="24"/>
+          <w:szCs w:val="24"/>
+        </w:rPr>
+        <w:t xml:space="preserve"> a granel</w:t>
+      </w:r>
+      <w:r>
+        <w:rPr>
+          <w:rFonts w:ascii="Times New Roman" w:eastAsia="Roboto" w:hAnsi="Times New Roman" w:cs="Times New Roman"/>
+          <w:sz w:val="24"/>
+          <w:szCs w:val="24"/>
+        </w:rPr>
+        <w:t xml:space="preserve"> en baldes de plástico de 25 kg cada uno. Dichos envases deberán aprobarse por </w:t>
+      </w:r>
+      <w:r>
+        <w:rPr>
+          <w:rFonts w:ascii="Times New Roman" w:eastAsia="Roboto" w:hAnsi="Times New Roman" w:cs="Times New Roman"/>
+          <w:sz w:val="24"/>
+          <w:szCs w:val="24"/>
+        </w:rPr>
+        <w:t xml:space="preserve">la </w:t>
+      </w:r>
+      <w:r>
+        <w:rPr>
+          <w:rFonts w:ascii="Times New Roman" w:eastAsia="Roboto" w:hAnsi="Times New Roman" w:cs="Times New Roman"/>
+          <w:sz w:val="24"/>
+          <w:szCs w:val="24"/>
+        </w:rPr>
+        <w:t>Dirección General de Calidad e Inocuidad de Productos de Origen Animal</w:t>
+      </w:r>
+      <w:r>
+        <w:rPr>
+          <w:rFonts w:ascii="Times New Roman" w:eastAsia="Roboto" w:hAnsi="Times New Roman" w:cs="Times New Roman"/>
+          <w:sz w:val="24"/>
+          <w:szCs w:val="24"/>
+        </w:rPr>
+        <w:t xml:space="preserve"> (</w:t>
+      </w:r>
+      <w:r>
+        <w:rPr>
+          <w:rFonts w:ascii="Times New Roman" w:eastAsia="Roboto" w:hAnsi="Times New Roman" w:cs="Times New Roman"/>
+          <w:sz w:val="24"/>
+          <w:szCs w:val="24"/>
+        </w:rPr>
+        <w:t>DIGECIPOA</w:t>
+      </w:r>
+      <w:r>
+        <w:rPr>
+          <w:rFonts w:ascii="Times New Roman" w:eastAsia="Roboto" w:hAnsi="Times New Roman" w:cs="Times New Roman"/>
+          <w:sz w:val="24"/>
+          <w:szCs w:val="24"/>
+        </w:rPr>
+        <w:t>)</w:t>
+      </w:r>
+      <w:r>
+        <w:rPr>
+          <w:rFonts w:ascii="Times New Roman" w:eastAsia="Roboto" w:hAnsi="Times New Roman" w:cs="Times New Roman"/>
+          <w:sz w:val="24"/>
+          <w:szCs w:val="24"/>
+        </w:rPr>
+        <w:t xml:space="preserve"> - SENACSA. </w:t>
       </w:r>
     </w:p>
     <w:p>
@@ -15906,6 +16035,7 @@
           <w:sz w:val="24"/>
           <w:szCs w:val="24"/>
         </w:rPr>
+        <w:lastRenderedPageBreak/>
         <w:t>Para la venta de la miel de abejas, la misma cumplirá con los requisitos de composición establecidas en la resolución MERCOSUR/GMC/RES Nº 15/94</w:t>
       </w:r>
       <w:r>
@@ -16278,7 +16408,6 @@
               <w:rPr>
                 <w:rFonts w:ascii="Times New Roman" w:eastAsia="Roboto" w:hAnsi="Times New Roman" w:cs="Times New Roman"/>
               </w:rPr>
-              <w:lastRenderedPageBreak/>
               <w:t>Azúcares reductores</w:t>
             </w:r>
           </w:p>
@@ -16994,6 +17123,7 @@
           <w:sz w:val="24"/>
           <w:szCs w:val="24"/>
         </w:rPr>
+        <w:lastRenderedPageBreak/>
         <w:t xml:space="preserve">Por otro lado, las empresas fraccionadoras podrán </w:t>
       </w:r>
       <w:r>
@@ -17203,7 +17333,6 @@
           <w:sz w:val="24"/>
           <w:szCs w:val="24"/>
         </w:rPr>
-        <w:lastRenderedPageBreak/>
         <w:t>Descripción de la diferenciación del producto de la competencia / Ventaja competitiva.</w:t>
       </w:r>
     </w:p>
@@ -17442,16 +17571,47 @@
           <w:sz w:val="24"/>
           <w:szCs w:val="24"/>
         </w:rPr>
-        <w:t xml:space="preserve"> indicado en el apartado más arriba</w:t>
-      </w:r>
-      <w:r>
-        <w:rPr>
-          <w:rFonts w:ascii="Times New Roman" w:eastAsia="Roboto" w:hAnsi="Times New Roman" w:cs="Times New Roman"/>
-          <w:color w:val="FF0000"/>
-          <w:sz w:val="24"/>
-          <w:szCs w:val="24"/>
-        </w:rPr>
-        <w:t>.</w:t>
+        <w:t xml:space="preserve"> indicad</w:t>
+      </w:r>
+      <w:r>
+        <w:rPr>
+          <w:rFonts w:ascii="Times New Roman" w:eastAsia="Roboto" w:hAnsi="Times New Roman" w:cs="Times New Roman"/>
+          <w:sz w:val="24"/>
+          <w:szCs w:val="24"/>
+        </w:rPr>
+        <w:t>as</w:t>
+      </w:r>
+      <w:r>
+        <w:rPr>
+          <w:rFonts w:ascii="Times New Roman" w:eastAsia="Roboto" w:hAnsi="Times New Roman" w:cs="Times New Roman"/>
+          <w:sz w:val="24"/>
+          <w:szCs w:val="24"/>
+        </w:rPr>
+        <w:t xml:space="preserve"> en el apartado </w:t>
+      </w:r>
+      <w:r>
+        <w:rPr>
+          <w:rFonts w:ascii="Times New Roman" w:eastAsia="Roboto" w:hAnsi="Times New Roman" w:cs="Times New Roman"/>
+          <w:sz w:val="24"/>
+          <w:szCs w:val="24"/>
+        </w:rPr>
+        <w:t>de</w:t>
+      </w:r>
+      <w:r>
+        <w:rPr>
+          <w:rFonts w:ascii="Times New Roman" w:eastAsia="Roboto" w:hAnsi="Times New Roman" w:cs="Times New Roman"/>
+          <w:sz w:val="24"/>
+          <w:szCs w:val="24"/>
+        </w:rPr>
+        <w:t xml:space="preserve"> arrib</w:t>
+      </w:r>
+      <w:r>
+        <w:rPr>
+          <w:rFonts w:ascii="Times New Roman" w:eastAsia="Roboto" w:hAnsi="Times New Roman" w:cs="Times New Roman"/>
+          <w:sz w:val="24"/>
+          <w:szCs w:val="24"/>
+        </w:rPr>
+        <w:t>a.</w:t>
       </w:r>
     </w:p>
     <w:p>
@@ -17540,23 +17700,88 @@
           <w:sz w:val="24"/>
           <w:szCs w:val="24"/>
         </w:rPr>
-        <w:t xml:space="preserve">Por su parte, dentro del impacto ambiental se destaca que ésta es una práctica amigable con el medio ambiente y en especial, con seres vivos que son las abejas. </w:t>
-      </w:r>
-      <w:r>
-        <w:rPr>
-          <w:rFonts w:ascii="Times New Roman" w:eastAsia="Roboto" w:hAnsi="Times New Roman" w:cs="Times New Roman"/>
-          <w:sz w:val="24"/>
-          <w:szCs w:val="24"/>
-        </w:rPr>
-        <w:t>No es una actividad comercial que generar contaminantes, Las abejas</w:t>
-      </w:r>
-      <w:r>
-        <w:rPr>
-          <w:rFonts w:ascii="Times New Roman" w:eastAsia="Roboto" w:hAnsi="Times New Roman" w:cs="Times New Roman"/>
-          <w:sz w:val="24"/>
-          <w:szCs w:val="24"/>
-        </w:rPr>
-        <w:t xml:space="preserve"> además contribuyen a la polinización de plantas para mantener la biodiversidad. </w:t>
+        <w:lastRenderedPageBreak/>
+        <w:t xml:space="preserve">Por su parte, </w:t>
+      </w:r>
+      <w:r>
+        <w:rPr>
+          <w:rFonts w:ascii="Times New Roman" w:eastAsia="Roboto" w:hAnsi="Times New Roman" w:cs="Times New Roman"/>
+          <w:sz w:val="24"/>
+          <w:szCs w:val="24"/>
+        </w:rPr>
+        <w:t>como parte</w:t>
+      </w:r>
+      <w:r>
+        <w:rPr>
+          <w:rFonts w:ascii="Times New Roman" w:eastAsia="Roboto" w:hAnsi="Times New Roman" w:cs="Times New Roman"/>
+          <w:sz w:val="24"/>
+          <w:szCs w:val="24"/>
+        </w:rPr>
+        <w:t xml:space="preserve"> del impacto ambiental se destaca que ésta es una práctica amigable con el medio ambiente y en especial, con seres vivos que son las abejas. </w:t>
+      </w:r>
+      <w:r>
+        <w:rPr>
+          <w:rFonts w:ascii="Times New Roman" w:eastAsia="Roboto" w:hAnsi="Times New Roman" w:cs="Times New Roman"/>
+          <w:sz w:val="24"/>
+          <w:szCs w:val="24"/>
+        </w:rPr>
+        <w:t>No es una actividad comercial que genera contaminantes</w:t>
+      </w:r>
+      <w:r>
+        <w:rPr>
+          <w:rFonts w:ascii="Times New Roman" w:eastAsia="Roboto" w:hAnsi="Times New Roman" w:cs="Times New Roman"/>
+          <w:sz w:val="24"/>
+          <w:szCs w:val="24"/>
+        </w:rPr>
+        <w:t xml:space="preserve"> </w:t>
+      </w:r>
+      <w:r>
+        <w:rPr>
+          <w:rFonts w:ascii="Times New Roman" w:eastAsia="Roboto" w:hAnsi="Times New Roman" w:cs="Times New Roman"/>
+          <w:sz w:val="24"/>
+          <w:szCs w:val="24"/>
+        </w:rPr>
+        <w:t>y,</w:t>
+      </w:r>
+      <w:r>
+        <w:rPr>
+          <w:rFonts w:ascii="Times New Roman" w:eastAsia="Roboto" w:hAnsi="Times New Roman" w:cs="Times New Roman"/>
+          <w:sz w:val="24"/>
+          <w:szCs w:val="24"/>
+        </w:rPr>
+        <w:t xml:space="preserve"> además</w:t>
+      </w:r>
+      <w:r>
+        <w:rPr>
+          <w:rFonts w:ascii="Times New Roman" w:eastAsia="Roboto" w:hAnsi="Times New Roman" w:cs="Times New Roman"/>
+          <w:sz w:val="24"/>
+          <w:szCs w:val="24"/>
+        </w:rPr>
+        <w:t xml:space="preserve">, </w:t>
+      </w:r>
+      <w:r>
+        <w:rPr>
+          <w:rFonts w:ascii="Times New Roman" w:eastAsia="Roboto" w:hAnsi="Times New Roman" w:cs="Times New Roman"/>
+          <w:sz w:val="24"/>
+          <w:szCs w:val="24"/>
+        </w:rPr>
+        <w:t>l</w:t>
+      </w:r>
+      <w:r>
+        <w:rPr>
+          <w:rFonts w:ascii="Times New Roman" w:eastAsia="Roboto" w:hAnsi="Times New Roman" w:cs="Times New Roman"/>
+          <w:sz w:val="24"/>
+          <w:szCs w:val="24"/>
+        </w:rPr>
+        <w:t>as abejas</w:t>
+      </w:r>
+      <w:r>
+        <w:rPr>
+          <w:rFonts w:ascii="Times New Roman" w:eastAsia="Roboto" w:hAnsi="Times New Roman" w:cs="Times New Roman"/>
+          <w:sz w:val="24"/>
+          <w:szCs w:val="24"/>
+        </w:rPr>
+        <w:t xml:space="preserve"> contribuyen a la polinización de plantas para mantener la biodiversidad. </w:t>
       </w:r>
     </w:p>
     <w:p>
@@ -17626,7 +17851,7 @@
           <w:sz w:val="24"/>
           <w:szCs w:val="24"/>
         </w:rPr>
-        <w:t>C</w:t>
+        <w:t>c</w:t>
       </w:r>
       <w:r>
         <w:rPr>
@@ -18252,7 +18477,6 @@
               <w:rPr>
                 <w:rFonts w:ascii="Times New Roman" w:eastAsia="Times New Roman" w:hAnsi="Times New Roman" w:cs="Times New Roman"/>
               </w:rPr>
-              <w:lastRenderedPageBreak/>
               <w:t xml:space="preserve">Equipo de seguridad del apicultor </w:t>
             </w:r>
             <w:r>
@@ -20081,68 +20305,6 @@
     </w:tbl>
     <w:p>
       <w:pPr>
-        <w:numPr>
-          <w:ilvl w:val="0"/>
-          <w:numId w:val="12"/>
-        </w:numPr>
-        <w:pBdr>
-          <w:top w:val="nil"/>
-          <w:left w:val="nil"/>
-          <w:bottom w:val="nil"/>
-          <w:right w:val="nil"/>
-          <w:between w:val="nil"/>
-        </w:pBdr>
-        <w:spacing w:before="240" w:after="0" w:line="360" w:lineRule="auto"/>
-        <w:ind w:left="0" w:firstLine="284"/>
-        <w:jc w:val="both"/>
-        <w:rPr>
-          <w:rFonts w:ascii="Times New Roman" w:eastAsia="Roboto" w:hAnsi="Times New Roman" w:cs="Times New Roman"/>
-          <w:b/>
-          <w:i/>
-          <w:sz w:val="24"/>
-          <w:szCs w:val="24"/>
-        </w:rPr>
-      </w:pPr>
-      <w:r>
-        <w:rPr>
-          <w:rFonts w:ascii="Times New Roman" w:eastAsia="Roboto" w:hAnsi="Times New Roman" w:cs="Times New Roman"/>
-          <w:b/>
-          <w:i/>
-          <w:sz w:val="24"/>
-          <w:szCs w:val="24"/>
-        </w:rPr>
-        <w:t>Descripción y cálculo costos de oficina y espacio de producción</w:t>
-      </w:r>
-    </w:p>
-    <w:p>
-      <w:pPr>
-        <w:pBdr>
-          <w:top w:val="nil"/>
-          <w:left w:val="nil"/>
-          <w:bottom w:val="nil"/>
-          <w:right w:val="nil"/>
-          <w:between w:val="nil"/>
-        </w:pBdr>
-        <w:spacing w:before="240" w:after="0" w:line="360" w:lineRule="auto"/>
-        <w:ind w:firstLine="284"/>
-        <w:jc w:val="both"/>
-        <w:rPr>
-          <w:rFonts w:ascii="Times New Roman" w:eastAsia="Roboto" w:hAnsi="Times New Roman" w:cs="Times New Roman"/>
-          <w:sz w:val="24"/>
-          <w:szCs w:val="24"/>
-        </w:rPr>
-      </w:pPr>
-      <w:r>
-        <w:rPr>
-          <w:rFonts w:ascii="Times New Roman" w:eastAsia="Roboto" w:hAnsi="Times New Roman" w:cs="Times New Roman"/>
-          <w:sz w:val="24"/>
-          <w:szCs w:val="24"/>
-        </w:rPr>
-        <w:t xml:space="preserve">El comité no contará con oficinas de trabajo, dado que el trabajo se realiza en el campo. </w:t>
-      </w:r>
-    </w:p>
-    <w:p>
-      <w:pPr>
         <w:pBdr>
           <w:top w:val="nil"/>
           <w:left w:val="nil"/>
@@ -20154,118 +20316,12 @@
         <w:jc w:val="both"/>
         <w:rPr>
           <w:rFonts w:ascii="Times New Roman" w:eastAsia="Roboto" w:hAnsi="Times New Roman" w:cs="Times New Roman"/>
+          <w:b/>
+          <w:i/>
           <w:sz w:val="24"/>
           <w:szCs w:val="24"/>
         </w:rPr>
       </w:pPr>
-      <w:r>
-        <w:rPr>
-          <w:rFonts w:ascii="Times New Roman" w:eastAsia="Roboto" w:hAnsi="Times New Roman" w:cs="Times New Roman"/>
-          <w:sz w:val="24"/>
-          <w:szCs w:val="24"/>
-        </w:rPr>
-        <w:t xml:space="preserve">En cuanto a los espacio </w:t>
-      </w:r>
-      <w:r>
-        <w:rPr>
-          <w:rFonts w:ascii="Times New Roman" w:eastAsia="Roboto" w:hAnsi="Times New Roman" w:cs="Times New Roman"/>
-          <w:sz w:val="24"/>
-          <w:szCs w:val="24"/>
-        </w:rPr>
-        <w:t>para almacenar el producto antes de la venta a la empresa se realizará en un local apropiado dentro la propiedad de unos de los socios</w:t>
-      </w:r>
-      <w:r>
-        <w:rPr>
-          <w:rFonts w:ascii="Times New Roman" w:eastAsia="Roboto" w:hAnsi="Times New Roman" w:cs="Times New Roman"/>
-          <w:sz w:val="24"/>
-          <w:szCs w:val="24"/>
-        </w:rPr>
-        <w:t>.</w:t>
-      </w:r>
-    </w:p>
-    <w:p>
-      <w:pPr>
-        <w:pBdr>
-          <w:top w:val="nil"/>
-          <w:left w:val="nil"/>
-          <w:bottom w:val="nil"/>
-          <w:right w:val="nil"/>
-          <w:between w:val="nil"/>
-        </w:pBdr>
-        <w:spacing w:before="240" w:after="0" w:line="360" w:lineRule="auto"/>
-        <w:ind w:firstLine="284"/>
-        <w:jc w:val="both"/>
-        <w:rPr>
-          <w:rFonts w:ascii="Times New Roman" w:eastAsia="Roboto" w:hAnsi="Times New Roman" w:cs="Times New Roman"/>
-          <w:color w:val="FF0000"/>
-          <w:sz w:val="24"/>
-          <w:szCs w:val="24"/>
-        </w:rPr>
-      </w:pPr>
-      <w:r>
-        <w:rPr>
-          <w:rFonts w:ascii="Times New Roman" w:eastAsia="Roboto" w:hAnsi="Times New Roman" w:cs="Times New Roman"/>
-          <w:sz w:val="24"/>
-          <w:szCs w:val="24"/>
-        </w:rPr>
-        <w:t>Cabe destacar que las cajas de apicultura se colocan en el exterior</w:t>
-      </w:r>
-      <w:r>
-        <w:rPr>
-          <w:rFonts w:ascii="Times New Roman" w:eastAsia="Roboto" w:hAnsi="Times New Roman" w:cs="Times New Roman"/>
-          <w:sz w:val="24"/>
-          <w:szCs w:val="24"/>
-        </w:rPr>
-        <w:t>, en zona boscosa</w:t>
-      </w:r>
-      <w:r>
-        <w:rPr>
-          <w:rFonts w:ascii="Times New Roman" w:eastAsia="Roboto" w:hAnsi="Times New Roman" w:cs="Times New Roman"/>
-          <w:sz w:val="24"/>
-          <w:szCs w:val="24"/>
-        </w:rPr>
-        <w:t xml:space="preserve">, en contacto con el medio ambiente, por </w:t>
-      </w:r>
-      <w:r>
-        <w:rPr>
-          <w:rFonts w:ascii="Times New Roman" w:eastAsia="Roboto" w:hAnsi="Times New Roman" w:cs="Times New Roman"/>
-          <w:sz w:val="24"/>
-          <w:szCs w:val="24"/>
-        </w:rPr>
-        <w:t>ende,</w:t>
-      </w:r>
-      <w:r>
-        <w:rPr>
-          <w:rFonts w:ascii="Times New Roman" w:eastAsia="Roboto" w:hAnsi="Times New Roman" w:cs="Times New Roman"/>
-          <w:sz w:val="24"/>
-          <w:szCs w:val="24"/>
-        </w:rPr>
-        <w:t xml:space="preserve"> es importante que la zona sea abierta y por seguridad de los habitantes, que dicho lugar sea alejado del pueblo. En la zona de </w:t>
-      </w:r>
-      <w:r>
-        <w:rPr>
-          <w:rFonts w:ascii="Times New Roman" w:eastAsia="Roboto" w:hAnsi="Times New Roman" w:cs="Times New Roman"/>
-          <w:sz w:val="24"/>
-          <w:szCs w:val="24"/>
-        </w:rPr>
-        <w:t>Caazapá es</w:t>
-      </w:r>
-      <w:r>
-        <w:rPr>
-          <w:rFonts w:ascii="Times New Roman" w:eastAsia="Roboto" w:hAnsi="Times New Roman" w:cs="Times New Roman"/>
-          <w:sz w:val="24"/>
-          <w:szCs w:val="24"/>
-        </w:rPr>
-        <w:t xml:space="preserve"> posible realizar esta actividad </w:t>
-      </w:r>
-      <w:r>
-        <w:rPr>
-          <w:rFonts w:ascii="Times New Roman" w:eastAsia="Roboto" w:hAnsi="Times New Roman" w:cs="Times New Roman"/>
-          <w:sz w:val="24"/>
-          <w:szCs w:val="24"/>
-        </w:rPr>
-        <w:t>considerando que cuenta con una amplia zona rural cubierta aún con zonas boscosas.</w:t>
-      </w:r>
     </w:p>
     <w:p>
       <w:pPr>
@@ -20299,7 +20355,8 @@
           <w:sz w:val="24"/>
           <w:szCs w:val="24"/>
         </w:rPr>
-        <w:t>Desarrollo primeros productos/servicio</w:t>
+        <w:lastRenderedPageBreak/>
+        <w:t>Descripción y cálculo costos de oficina y espacio de producción</w:t>
       </w:r>
     </w:p>
     <w:p>
@@ -20326,6 +20383,208 @@
           <w:sz w:val="24"/>
           <w:szCs w:val="24"/>
         </w:rPr>
+        <w:t xml:space="preserve">El comité no contará con oficinas de trabajo, dado que el trabajo se realiza en el campo. En cuanto a los espacio </w:t>
+      </w:r>
+      <w:r>
+        <w:rPr>
+          <w:rFonts w:ascii="Times New Roman" w:eastAsia="Roboto" w:hAnsi="Times New Roman" w:cs="Times New Roman"/>
+          <w:sz w:val="24"/>
+          <w:szCs w:val="24"/>
+        </w:rPr>
+        <w:t>para almacenar el producto</w:t>
+      </w:r>
+      <w:r>
+        <w:rPr>
+          <w:rFonts w:ascii="Times New Roman" w:eastAsia="Roboto" w:hAnsi="Times New Roman" w:cs="Times New Roman"/>
+          <w:sz w:val="24"/>
+          <w:szCs w:val="24"/>
+        </w:rPr>
+        <w:t xml:space="preserve"> antes de la venta a la empresa, </w:t>
+      </w:r>
+      <w:r>
+        <w:rPr>
+          <w:rFonts w:ascii="Times New Roman" w:eastAsia="Roboto" w:hAnsi="Times New Roman" w:cs="Times New Roman"/>
+          <w:sz w:val="24"/>
+          <w:szCs w:val="24"/>
+        </w:rPr>
+        <w:t xml:space="preserve">se realizará en un local </w:t>
+      </w:r>
+      <w:r>
+        <w:rPr>
+          <w:rFonts w:ascii="Times New Roman" w:eastAsia="Roboto" w:hAnsi="Times New Roman" w:cs="Times New Roman"/>
+          <w:sz w:val="24"/>
+          <w:szCs w:val="24"/>
+        </w:rPr>
+        <w:t>adecuado</w:t>
+      </w:r>
+      <w:r>
+        <w:rPr>
+          <w:rFonts w:ascii="Times New Roman" w:eastAsia="Roboto" w:hAnsi="Times New Roman" w:cs="Times New Roman"/>
+          <w:sz w:val="24"/>
+          <w:szCs w:val="24"/>
+        </w:rPr>
+        <w:t xml:space="preserve"> dentro la propiedad de unos de los socios</w:t>
+      </w:r>
+      <w:r>
+        <w:rPr>
+          <w:rFonts w:ascii="Times New Roman" w:eastAsia="Roboto" w:hAnsi="Times New Roman" w:cs="Times New Roman"/>
+          <w:sz w:val="24"/>
+          <w:szCs w:val="24"/>
+        </w:rPr>
+        <w:t>.</w:t>
+      </w:r>
+    </w:p>
+    <w:p>
+      <w:pPr>
+        <w:pBdr>
+          <w:top w:val="nil"/>
+          <w:left w:val="nil"/>
+          <w:bottom w:val="nil"/>
+          <w:right w:val="nil"/>
+          <w:between w:val="nil"/>
+        </w:pBdr>
+        <w:spacing w:before="240" w:after="0" w:line="360" w:lineRule="auto"/>
+        <w:ind w:firstLine="284"/>
+        <w:jc w:val="both"/>
+        <w:rPr>
+          <w:rFonts w:ascii="Times New Roman" w:eastAsia="Roboto" w:hAnsi="Times New Roman" w:cs="Times New Roman"/>
+          <w:color w:val="FF0000"/>
+          <w:sz w:val="24"/>
+          <w:szCs w:val="24"/>
+        </w:rPr>
+      </w:pPr>
+      <w:r>
+        <w:rPr>
+          <w:rFonts w:ascii="Times New Roman" w:eastAsia="Roboto" w:hAnsi="Times New Roman" w:cs="Times New Roman"/>
+          <w:sz w:val="24"/>
+          <w:szCs w:val="24"/>
+        </w:rPr>
+        <w:t>Cabe destacar que las cajas de apicultura se colocan en el exterior</w:t>
+      </w:r>
+      <w:r>
+        <w:rPr>
+          <w:rFonts w:ascii="Times New Roman" w:eastAsia="Roboto" w:hAnsi="Times New Roman" w:cs="Times New Roman"/>
+          <w:sz w:val="24"/>
+          <w:szCs w:val="24"/>
+        </w:rPr>
+        <w:t>, en zona boscosa</w:t>
+      </w:r>
+      <w:r>
+        <w:rPr>
+          <w:rFonts w:ascii="Times New Roman" w:eastAsia="Roboto" w:hAnsi="Times New Roman" w:cs="Times New Roman"/>
+          <w:sz w:val="24"/>
+          <w:szCs w:val="24"/>
+        </w:rPr>
+        <w:t xml:space="preserve"> y</w:t>
+      </w:r>
+      <w:r>
+        <w:rPr>
+          <w:rFonts w:ascii="Times New Roman" w:eastAsia="Roboto" w:hAnsi="Times New Roman" w:cs="Times New Roman"/>
+          <w:sz w:val="24"/>
+          <w:szCs w:val="24"/>
+        </w:rPr>
+        <w:t xml:space="preserve"> en contacto con el medio ambiente, por </w:t>
+      </w:r>
+      <w:r>
+        <w:rPr>
+          <w:rFonts w:ascii="Times New Roman" w:eastAsia="Roboto" w:hAnsi="Times New Roman" w:cs="Times New Roman"/>
+          <w:sz w:val="24"/>
+          <w:szCs w:val="24"/>
+        </w:rPr>
+        <w:t>ende,</w:t>
+      </w:r>
+      <w:r>
+        <w:rPr>
+          <w:rFonts w:ascii="Times New Roman" w:eastAsia="Roboto" w:hAnsi="Times New Roman" w:cs="Times New Roman"/>
+          <w:sz w:val="24"/>
+          <w:szCs w:val="24"/>
+        </w:rPr>
+        <w:t xml:space="preserve"> es importante que la zona sea abierta y por seguridad de los habitantes, que dicho lugar sea alejado del pueblo. En la zona de </w:t>
+      </w:r>
+      <w:r>
+        <w:rPr>
+          <w:rFonts w:ascii="Times New Roman" w:eastAsia="Roboto" w:hAnsi="Times New Roman" w:cs="Times New Roman"/>
+          <w:sz w:val="24"/>
+          <w:szCs w:val="24"/>
+        </w:rPr>
+        <w:t>Caazapá es</w:t>
+      </w:r>
+      <w:r>
+        <w:rPr>
+          <w:rFonts w:ascii="Times New Roman" w:eastAsia="Roboto" w:hAnsi="Times New Roman" w:cs="Times New Roman"/>
+          <w:sz w:val="24"/>
+          <w:szCs w:val="24"/>
+        </w:rPr>
+        <w:t xml:space="preserve"> posible realizar esta actividad </w:t>
+      </w:r>
+      <w:r>
+        <w:rPr>
+          <w:rFonts w:ascii="Times New Roman" w:eastAsia="Roboto" w:hAnsi="Times New Roman" w:cs="Times New Roman"/>
+          <w:sz w:val="24"/>
+          <w:szCs w:val="24"/>
+        </w:rPr>
+        <w:t>considerando que cuenta con una amplia zona rural cubierta aún con zonas boscosas.</w:t>
+      </w:r>
+    </w:p>
+    <w:p>
+      <w:pPr>
+        <w:numPr>
+          <w:ilvl w:val="0"/>
+          <w:numId w:val="12"/>
+        </w:numPr>
+        <w:pBdr>
+          <w:top w:val="nil"/>
+          <w:left w:val="nil"/>
+          <w:bottom w:val="nil"/>
+          <w:right w:val="nil"/>
+          <w:between w:val="nil"/>
+        </w:pBdr>
+        <w:spacing w:before="240" w:after="0" w:line="360" w:lineRule="auto"/>
+        <w:ind w:left="0" w:firstLine="284"/>
+        <w:jc w:val="both"/>
+        <w:rPr>
+          <w:rFonts w:ascii="Times New Roman" w:eastAsia="Roboto" w:hAnsi="Times New Roman" w:cs="Times New Roman"/>
+          <w:b/>
+          <w:i/>
+          <w:sz w:val="24"/>
+          <w:szCs w:val="24"/>
+        </w:rPr>
+      </w:pPr>
+      <w:r>
+        <w:rPr>
+          <w:rFonts w:ascii="Times New Roman" w:eastAsia="Roboto" w:hAnsi="Times New Roman" w:cs="Times New Roman"/>
+          <w:b/>
+          <w:i/>
+          <w:sz w:val="24"/>
+          <w:szCs w:val="24"/>
+        </w:rPr>
+        <w:t>Desarrollo primeros productos/servicio</w:t>
+      </w:r>
+    </w:p>
+    <w:p>
+      <w:pPr>
+        <w:pBdr>
+          <w:top w:val="nil"/>
+          <w:left w:val="nil"/>
+          <w:bottom w:val="nil"/>
+          <w:right w:val="nil"/>
+          <w:between w:val="nil"/>
+        </w:pBdr>
+        <w:spacing w:before="240" w:after="0" w:line="360" w:lineRule="auto"/>
+        <w:ind w:firstLine="284"/>
+        <w:jc w:val="both"/>
+        <w:rPr>
+          <w:rFonts w:ascii="Times New Roman" w:eastAsia="Roboto" w:hAnsi="Times New Roman" w:cs="Times New Roman"/>
+          <w:sz w:val="24"/>
+          <w:szCs w:val="24"/>
+        </w:rPr>
+      </w:pPr>
+      <w:r>
+        <w:rPr>
+          <w:rFonts w:ascii="Times New Roman" w:eastAsia="Roboto" w:hAnsi="Times New Roman" w:cs="Times New Roman"/>
+          <w:sz w:val="24"/>
+          <w:szCs w:val="24"/>
+        </w:rPr>
         <w:t>La miel de abeja envasada en envases de plástico de 25 kg</w:t>
       </w:r>
       <w:r>
@@ -20342,16 +20601,7 @@
           <w:sz w:val="24"/>
           <w:szCs w:val="24"/>
         </w:rPr>
-        <w:t xml:space="preserve"> serán vendidos a las empresas </w:t>
-      </w:r>
-      <w:r>
-        <w:rPr>
-          <w:rFonts w:ascii="Times New Roman" w:eastAsia="Roboto" w:hAnsi="Times New Roman" w:cs="Times New Roman"/>
-          <w:sz w:val="24"/>
-          <w:szCs w:val="24"/>
-        </w:rPr>
-        <w:lastRenderedPageBreak/>
-        <w:t>fraccionadoras</w:t>
+        <w:t xml:space="preserve"> serán vendidos a las empresas fraccionadoras</w:t>
       </w:r>
       <w:r>
         <w:rPr>
@@ -20430,7 +20680,7 @@
           <w:right w:val="nil"/>
           <w:between w:val="nil"/>
         </w:pBdr>
-        <w:spacing w:before="240" w:after="0" w:line="360" w:lineRule="auto"/>
+        <w:spacing w:after="0" w:line="360" w:lineRule="auto"/>
         <w:ind w:left="0" w:firstLine="284"/>
         <w:jc w:val="both"/>
         <w:rPr>
@@ -20492,7 +20742,23 @@
           <w:sz w:val="24"/>
           <w:szCs w:val="24"/>
         </w:rPr>
-        <w:t xml:space="preserve"> se puede apreciar tanto una imagen representativa como una tabla explicativa de la futura estructura del personal del Comité </w:t>
+        <w:t xml:space="preserve"> se puede apreciar tanto una imagen representativa como una tabla explicativa de la futu</w:t>
+      </w:r>
+      <w:r>
+        <w:rPr>
+          <w:rFonts w:ascii="Times New Roman" w:eastAsia="Roboto" w:hAnsi="Times New Roman" w:cs="Times New Roman"/>
+          <w:sz w:val="24"/>
+          <w:szCs w:val="24"/>
+        </w:rPr>
+        <w:t>ra estructura del personal del c</w:t>
+      </w:r>
+      <w:r>
+        <w:rPr>
+          <w:rFonts w:ascii="Times New Roman" w:eastAsia="Roboto" w:hAnsi="Times New Roman" w:cs="Times New Roman"/>
+          <w:sz w:val="24"/>
+          <w:szCs w:val="24"/>
+        </w:rPr>
+        <w:t xml:space="preserve">omité </w:t>
       </w:r>
       <w:r>
         <w:rPr>
@@ -20528,7 +20794,7 @@
           <w:right w:val="nil"/>
           <w:between w:val="nil"/>
         </w:pBdr>
-        <w:spacing w:before="240" w:after="0" w:line="360" w:lineRule="auto"/>
+        <w:spacing w:after="0" w:line="360" w:lineRule="auto"/>
         <w:ind w:firstLine="284"/>
         <w:jc w:val="center"/>
         <w:rPr>
@@ -20546,8 +20812,8 @@
         </w:rPr>
         <w:drawing>
           <wp:inline distT="114300" distB="114300" distL="114300" distR="114300">
-            <wp:extent cx="4624552" cy="2448910"/>
-            <wp:effectExtent l="0" t="0" r="5080" b="8890"/>
+            <wp:extent cx="3819525" cy="2276475"/>
+            <wp:effectExtent l="0" t="0" r="9525" b="9525"/>
             <wp:docPr id="7" name="image7.png"/>
             <wp:cNvGraphicFramePr/>
             <a:graphic xmlns:a="http://schemas.openxmlformats.org/drawingml/2006/main">
@@ -20567,7 +20833,7 @@
                   <pic:spPr>
                     <a:xfrm>
                       <a:off x="0" y="0"/>
-                      <a:ext cx="4676275" cy="2476300"/>
+                      <a:ext cx="3862820" cy="2302279"/>
                     </a:xfrm>
                     <a:prstGeom prst="rect">
                       <a:avLst/>
@@ -20639,6 +20905,7 @@
                 <w:sz w:val="24"/>
                 <w:szCs w:val="24"/>
               </w:rPr>
+              <w:lastRenderedPageBreak/>
               <w:t>Nivel</w:t>
             </w:r>
           </w:p>
@@ -21273,7 +21540,6 @@
           <w:sz w:val="24"/>
           <w:szCs w:val="24"/>
         </w:rPr>
-        <w:lastRenderedPageBreak/>
         <w:t xml:space="preserve">A </w:t>
       </w:r>
       <w:r>
@@ -21469,6 +21735,7 @@
           <w:sz w:val="24"/>
           <w:szCs w:val="24"/>
         </w:rPr>
+        <w:lastRenderedPageBreak/>
         <w:t>Descripción de funciones</w:t>
       </w:r>
     </w:p>
@@ -21573,44 +21840,6 @@
         </w:rPr>
         <w:t xml:space="preserve"> un breve resumen de las tareas más importantes que cada uno debe realizar desde su rol correspondiente:</w:t>
       </w:r>
-    </w:p>
-    <w:p>
-      <w:pPr>
-        <w:pBdr>
-          <w:top w:val="nil"/>
-          <w:left w:val="nil"/>
-          <w:bottom w:val="nil"/>
-          <w:right w:val="nil"/>
-          <w:between w:val="nil"/>
-        </w:pBdr>
-        <w:spacing w:before="240" w:after="0" w:line="360" w:lineRule="auto"/>
-        <w:ind w:firstLine="284"/>
-        <w:jc w:val="both"/>
-        <w:rPr>
-          <w:rFonts w:ascii="Times New Roman" w:eastAsia="Roboto" w:hAnsi="Times New Roman" w:cs="Times New Roman"/>
-          <w:sz w:val="24"/>
-          <w:szCs w:val="24"/>
-        </w:rPr>
-      </w:pPr>
-    </w:p>
-    <w:p>
-      <w:pPr>
-        <w:pBdr>
-          <w:top w:val="nil"/>
-          <w:left w:val="nil"/>
-          <w:bottom w:val="nil"/>
-          <w:right w:val="nil"/>
-          <w:between w:val="nil"/>
-        </w:pBdr>
-        <w:spacing w:before="240" w:after="0" w:line="360" w:lineRule="auto"/>
-        <w:ind w:firstLine="284"/>
-        <w:jc w:val="both"/>
-        <w:rPr>
-          <w:rFonts w:ascii="Times New Roman" w:eastAsia="Roboto" w:hAnsi="Times New Roman" w:cs="Times New Roman"/>
-          <w:sz w:val="24"/>
-          <w:szCs w:val="24"/>
-        </w:rPr>
-      </w:pPr>
     </w:p>
     <w:tbl>
       <w:tblPr>
@@ -21665,7 +21894,6 @@
                 <w:rFonts w:ascii="Times New Roman" w:eastAsia="Roboto" w:hAnsi="Times New Roman" w:cs="Times New Roman"/>
                 <w:b/>
               </w:rPr>
-              <w:lastRenderedPageBreak/>
               <w:t>Nivel:</w:t>
             </w:r>
           </w:p>
@@ -22745,6 +22973,7 @@
               <w:rPr>
                 <w:rFonts w:ascii="Times New Roman" w:eastAsia="Roboto" w:hAnsi="Times New Roman" w:cs="Times New Roman"/>
               </w:rPr>
+              <w:lastRenderedPageBreak/>
               <w:t>Anual</w:t>
             </w:r>
           </w:p>
@@ -23001,7 +23230,6 @@
                 <w:rFonts w:ascii="Times New Roman" w:eastAsia="Roboto" w:hAnsi="Times New Roman" w:cs="Times New Roman"/>
                 <w:b/>
               </w:rPr>
-              <w:lastRenderedPageBreak/>
               <w:t>Nivel:</w:t>
             </w:r>
           </w:p>
@@ -23607,6 +23835,62 @@
         </w:rPr>
         <w:t>Los apicultores se dividen de la siguiente manera:</w:t>
       </w:r>
+      <w:r>
+        <w:rPr>
+          <w:rFonts w:ascii="Times New Roman" w:eastAsia="Roboto" w:hAnsi="Times New Roman" w:cs="Times New Roman"/>
+          <w:sz w:val="24"/>
+          <w:szCs w:val="24"/>
+        </w:rPr>
+        <w:t xml:space="preserve"> </w:t>
+      </w:r>
+      <w:r>
+        <w:rPr>
+          <w:rFonts w:ascii="Times New Roman" w:eastAsia="Roboto" w:hAnsi="Times New Roman" w:cs="Times New Roman"/>
+          <w:sz w:val="24"/>
+          <w:szCs w:val="24"/>
+        </w:rPr>
+        <w:t>20 a</w:t>
+      </w:r>
+      <w:r>
+        <w:rPr>
+          <w:rFonts w:ascii="Times New Roman" w:eastAsia="Roboto" w:hAnsi="Times New Roman" w:cs="Times New Roman"/>
+          <w:sz w:val="24"/>
+          <w:szCs w:val="24"/>
+        </w:rPr>
+        <w:t>picultores en total que conforman tanto la Asamblea General como ta</w:t>
+      </w:r>
+      <w:r>
+        <w:rPr>
+          <w:rFonts w:ascii="Times New Roman" w:eastAsia="Roboto" w:hAnsi="Times New Roman" w:cs="Times New Roman"/>
+          <w:sz w:val="24"/>
+          <w:szCs w:val="24"/>
+        </w:rPr>
+        <w:t xml:space="preserve">mbién son </w:t>
+      </w:r>
+      <w:r>
+        <w:rPr>
+          <w:rFonts w:ascii="Times New Roman" w:eastAsia="Roboto" w:hAnsi="Times New Roman" w:cs="Times New Roman"/>
+          <w:sz w:val="24"/>
+          <w:szCs w:val="24"/>
+        </w:rPr>
+        <w:t>considerados socios/miembros del comité, de los cuales</w:t>
+      </w:r>
+      <w:r>
+        <w:rPr>
+          <w:rFonts w:ascii="Times New Roman" w:eastAsia="Roboto" w:hAnsi="Times New Roman" w:cs="Times New Roman"/>
+          <w:sz w:val="24"/>
+          <w:szCs w:val="24"/>
+        </w:rPr>
+        <w:t xml:space="preserve"> </w:t>
+      </w:r>
+      <w:r>
+        <w:rPr>
+          <w:rFonts w:ascii="Times New Roman" w:eastAsia="Roboto" w:hAnsi="Times New Roman" w:cs="Times New Roman"/>
+          <w:sz w:val="24"/>
+          <w:szCs w:val="24"/>
+        </w:rPr>
+        <w:t>4 de ellos miembros de la Comisión Directiva</w:t>
+      </w:r>
     </w:p>
     <w:p>
       <w:pPr>
@@ -23632,47 +23916,7 @@
           <w:sz w:val="24"/>
           <w:szCs w:val="24"/>
         </w:rPr>
-        <w:t>20 a</w:t>
-      </w:r>
-      <w:r>
-        <w:rPr>
-          <w:rFonts w:ascii="Times New Roman" w:eastAsia="Roboto" w:hAnsi="Times New Roman" w:cs="Times New Roman"/>
-          <w:sz w:val="24"/>
-          <w:szCs w:val="24"/>
-        </w:rPr>
-        <w:t>picultores en total que conforman tanto la Asamblea General como ta</w:t>
-      </w:r>
-      <w:r>
-        <w:rPr>
-          <w:rFonts w:ascii="Times New Roman" w:eastAsia="Roboto" w:hAnsi="Times New Roman" w:cs="Times New Roman"/>
-          <w:sz w:val="24"/>
-          <w:szCs w:val="24"/>
-        </w:rPr>
-        <w:t xml:space="preserve">mbién son </w:t>
-      </w:r>
-      <w:r>
-        <w:rPr>
-          <w:rFonts w:ascii="Times New Roman" w:eastAsia="Roboto" w:hAnsi="Times New Roman" w:cs="Times New Roman"/>
-          <w:sz w:val="24"/>
-          <w:szCs w:val="24"/>
-        </w:rPr>
-        <w:t>considerados socios/miembros del comité, de los cuales:</w:t>
-      </w:r>
-      <w:r>
-        <w:rPr>
-          <w:rFonts w:ascii="Times New Roman" w:eastAsia="Roboto" w:hAnsi="Times New Roman" w:cs="Times New Roman"/>
-          <w:sz w:val="24"/>
-          <w:szCs w:val="24"/>
-        </w:rPr>
-        <w:t xml:space="preserve"> </w:t>
-      </w:r>
-      <w:r>
-        <w:rPr>
-          <w:rFonts w:ascii="Times New Roman" w:eastAsia="Roboto" w:hAnsi="Times New Roman" w:cs="Times New Roman"/>
-          <w:sz w:val="24"/>
-          <w:szCs w:val="24"/>
-        </w:rPr>
-        <w:t>4 de ellos miembros de la Comisión Directiva</w:t>
+        <w:t xml:space="preserve">Es de importancia aclarar que cada socio asume una responsabilidad definida. Tales compromisos son mencionados en el apartado anterior. </w:t>
       </w:r>
     </w:p>
     <w:p>
@@ -23693,14 +23937,8 @@
           <w:szCs w:val="24"/>
         </w:rPr>
       </w:pPr>
-      <w:r>
-        <w:rPr>
-          <w:rFonts w:ascii="Times New Roman" w:eastAsia="Roboto" w:hAnsi="Times New Roman" w:cs="Times New Roman"/>
-          <w:sz w:val="24"/>
-          <w:szCs w:val="24"/>
-        </w:rPr>
-        <w:t xml:space="preserve">Es de importancia aclarar que cada socio asume una responsabilidad definida. Tales compromisos son mencionados en el apartado anterior. </w:t>
-      </w:r>
+      <w:bookmarkStart w:id="1" w:name="_GoBack"/>
+      <w:bookmarkEnd w:id="1"/>
     </w:p>
     <w:p>
       <w:pPr>
@@ -23734,6 +23972,7 @@
           <w:sz w:val="24"/>
           <w:szCs w:val="24"/>
         </w:rPr>
+        <w:lastRenderedPageBreak/>
         <w:t>Cálculo de costos del personal</w:t>
       </w:r>
     </w:p>
@@ -23942,16 +24181,7 @@
           <w:sz w:val="24"/>
           <w:szCs w:val="24"/>
         </w:rPr>
-        <w:t xml:space="preserve"> se mantendrá de manera que los apicultores </w:t>
-      </w:r>
-      <w:r>
-        <w:rPr>
-          <w:rFonts w:ascii="Times New Roman" w:eastAsia="Roboto" w:hAnsi="Times New Roman" w:cs="Times New Roman"/>
-          <w:sz w:val="24"/>
-          <w:szCs w:val="24"/>
-        </w:rPr>
-        <w:lastRenderedPageBreak/>
-        <w:t>tengan oportunidad para mejorar procesos, así también la calidad del producto y ser eficientes.</w:t>
+        <w:t xml:space="preserve"> se mantendrá de manera que los apicultores tengan oportunidad para mejorar procesos, así también la calidad del producto y ser eficientes.</w:t>
       </w:r>
     </w:p>
     <w:p>
@@ -24060,7 +24290,23 @@
           <w:sz w:val="24"/>
           <w:szCs w:val="24"/>
         </w:rPr>
-        <w:t xml:space="preserve">filtrada a empresas fraccionadoras en baldes de plástico de </w:t>
+        <w:t>filtrada</w:t>
+      </w:r>
+      <w:r>
+        <w:rPr>
+          <w:rFonts w:ascii="Times New Roman" w:eastAsia="Roboto" w:hAnsi="Times New Roman" w:cs="Times New Roman"/>
+          <w:sz w:val="24"/>
+          <w:szCs w:val="24"/>
+        </w:rPr>
+        <w:t xml:space="preserve"> </w:t>
+      </w:r>
+      <w:r>
+        <w:rPr>
+          <w:rFonts w:ascii="Times New Roman" w:eastAsia="Roboto" w:hAnsi="Times New Roman" w:cs="Times New Roman"/>
+          <w:sz w:val="24"/>
+          <w:szCs w:val="24"/>
+        </w:rPr>
+        <w:t xml:space="preserve">a empresas fraccionadoras en baldes de plástico de </w:t>
       </w:r>
       <w:r>
         <w:rPr>
@@ -24379,7 +24625,16 @@
           <w:sz w:val="24"/>
           <w:szCs w:val="24"/>
         </w:rPr>
-        <w:t xml:space="preserve"> llegará el producto gracias a la compra</w:t>
+        <w:t xml:space="preserve"> llegará el producto gracias a la </w:t>
+      </w:r>
+      <w:r>
+        <w:rPr>
+          <w:rFonts w:ascii="Times New Roman" w:eastAsia="Roboto" w:hAnsi="Times New Roman" w:cs="Times New Roman"/>
+          <w:sz w:val="24"/>
+          <w:szCs w:val="24"/>
+        </w:rPr>
+        <w:lastRenderedPageBreak/>
+        <w:t>compra</w:t>
       </w:r>
       <w:r>
         <w:rPr>
@@ -24457,16 +24712,23 @@
           <w:sz w:val="24"/>
           <w:szCs w:val="24"/>
         </w:rPr>
-        <w:t xml:space="preserve">El canal de ventas principal de este comité se basa en la venta directa tomando en consideración un acuerdo de compra-venta, un contrato estipulado y firmado por ambas partes, es decir, el comité </w:t>
-      </w:r>
-      <w:r>
-        <w:rPr>
-          <w:rFonts w:ascii="Times New Roman" w:eastAsia="Roboto" w:hAnsi="Times New Roman" w:cs="Times New Roman"/>
-          <w:sz w:val="24"/>
-          <w:szCs w:val="24"/>
-        </w:rPr>
-        <w:lastRenderedPageBreak/>
-        <w:t>producto de miel de abeja para cubrir la demanda de alimento escolar de Caazapá y las empresas fraccionadoras que se encargaran de vender el producto fraccionado a los encargados de cada departamento.</w:t>
+        <w:t>El canal de ventas principal de este comité se basa en la venta directa tomando en consideración un acuerdo de compra-venta, un contrato estipulado y firmado por ambas partes, es decir, el comité producto</w:t>
+      </w:r>
+      <w:r>
+        <w:rPr>
+          <w:rFonts w:ascii="Times New Roman" w:eastAsia="Roboto" w:hAnsi="Times New Roman" w:cs="Times New Roman"/>
+          <w:sz w:val="24"/>
+          <w:szCs w:val="24"/>
+        </w:rPr>
+        <w:t>r</w:t>
+      </w:r>
+      <w:r>
+        <w:rPr>
+          <w:rFonts w:ascii="Times New Roman" w:eastAsia="Roboto" w:hAnsi="Times New Roman" w:cs="Times New Roman"/>
+          <w:sz w:val="24"/>
+          <w:szCs w:val="24"/>
+        </w:rPr>
+        <w:t xml:space="preserve"> de miel de abeja para cubrir la demanda de alimento escolar de Caazapá y las empresas fraccionadoras que se encargaran de vender el producto fraccionado a los encargados de cada departamento.</w:t>
       </w:r>
     </w:p>
     <w:p>
@@ -24544,7 +24806,15 @@
           <w:sz w:val="24"/>
           <w:szCs w:val="24"/>
         </w:rPr>
-        <w:t xml:space="preserve"> no se incluye dentro de los costos debido a que la empresa fraccionadora con quien se acuerde el negocio deberá ir a buscar el producto dado que la producción se dará dentro del mismo departamento.</w:t>
+        <w:t xml:space="preserve"> no se incluye dentro de los costos debido a que la empresa fraccionadora con quien se acuerde el negocio deberá ir a </w:t>
+      </w:r>
+      <w:r>
+        <w:rPr>
+          <w:rFonts w:ascii="Times New Roman" w:eastAsia="Roboto" w:hAnsi="Times New Roman" w:cs="Times New Roman"/>
+          <w:sz w:val="24"/>
+          <w:szCs w:val="24"/>
+        </w:rPr>
+        <w:t>buscar el producto.</w:t>
       </w:r>
     </w:p>
     <w:p>
@@ -24665,23 +24935,87 @@
           <w:sz w:val="24"/>
           <w:szCs w:val="24"/>
         </w:rPr>
-        <w:t xml:space="preserve">, más bien del </w:t>
-      </w:r>
-      <w:r>
-        <w:rPr>
-          <w:rFonts w:ascii="Times New Roman" w:eastAsia="Roboto" w:hAnsi="Times New Roman" w:cs="Times New Roman"/>
-          <w:sz w:val="24"/>
-          <w:szCs w:val="24"/>
-        </w:rPr>
-        <w:t>Comité,</w:t>
-      </w:r>
-      <w:r>
-        <w:rPr>
-          <w:rFonts w:ascii="Times New Roman" w:eastAsia="Roboto" w:hAnsi="Times New Roman" w:cs="Times New Roman"/>
-          <w:sz w:val="24"/>
-          <w:szCs w:val="24"/>
-        </w:rPr>
-        <w:t xml:space="preserve"> podría darse por medio de publicidades donde se explique/promocione </w:t>
+        <w:t xml:space="preserve"> </w:t>
+      </w:r>
+      <w:r>
+        <w:rPr>
+          <w:rFonts w:ascii="Times New Roman" w:eastAsia="Roboto" w:hAnsi="Times New Roman" w:cs="Times New Roman"/>
+          <w:sz w:val="24"/>
+          <w:szCs w:val="24"/>
+        </w:rPr>
+        <w:t xml:space="preserve">del </w:t>
+      </w:r>
+      <w:r>
+        <w:rPr>
+          <w:rFonts w:ascii="Times New Roman" w:eastAsia="Roboto" w:hAnsi="Times New Roman" w:cs="Times New Roman"/>
+          <w:sz w:val="24"/>
+          <w:szCs w:val="24"/>
+        </w:rPr>
+        <w:t>c</w:t>
+      </w:r>
+      <w:r>
+        <w:rPr>
+          <w:rFonts w:ascii="Times New Roman" w:eastAsia="Roboto" w:hAnsi="Times New Roman" w:cs="Times New Roman"/>
+          <w:sz w:val="24"/>
+          <w:szCs w:val="24"/>
+        </w:rPr>
+        <w:t>omité,</w:t>
+      </w:r>
+      <w:r>
+        <w:rPr>
+          <w:rFonts w:ascii="Times New Roman" w:eastAsia="Roboto" w:hAnsi="Times New Roman" w:cs="Times New Roman"/>
+          <w:sz w:val="24"/>
+          <w:szCs w:val="24"/>
+        </w:rPr>
+        <w:t xml:space="preserve"> </w:t>
+      </w:r>
+      <w:r>
+        <w:rPr>
+          <w:rFonts w:ascii="Times New Roman" w:eastAsia="Roboto" w:hAnsi="Times New Roman" w:cs="Times New Roman"/>
+          <w:sz w:val="24"/>
+          <w:szCs w:val="24"/>
+        </w:rPr>
+        <w:t xml:space="preserve">más bien </w:t>
+      </w:r>
+      <w:r>
+        <w:rPr>
+          <w:rFonts w:ascii="Times New Roman" w:eastAsia="Roboto" w:hAnsi="Times New Roman" w:cs="Times New Roman"/>
+          <w:sz w:val="24"/>
+          <w:szCs w:val="24"/>
+        </w:rPr>
+        <w:t>podría darse por medio de publicidades donde se explique</w:t>
+      </w:r>
+      <w:r>
+        <w:rPr>
+          <w:rFonts w:ascii="Times New Roman" w:eastAsia="Roboto" w:hAnsi="Times New Roman" w:cs="Times New Roman"/>
+          <w:sz w:val="24"/>
+          <w:szCs w:val="24"/>
+        </w:rPr>
+        <w:t>n</w:t>
+      </w:r>
+      <w:r>
+        <w:rPr>
+          <w:rFonts w:ascii="Times New Roman" w:eastAsia="Roboto" w:hAnsi="Times New Roman" w:cs="Times New Roman"/>
+          <w:sz w:val="24"/>
+          <w:szCs w:val="24"/>
+        </w:rPr>
+        <w:t>/promocione</w:t>
+      </w:r>
+      <w:r>
+        <w:rPr>
+          <w:rFonts w:ascii="Times New Roman" w:eastAsia="Roboto" w:hAnsi="Times New Roman" w:cs="Times New Roman"/>
+          <w:sz w:val="24"/>
+          <w:szCs w:val="24"/>
+        </w:rPr>
+        <w:t>n</w:t>
+      </w:r>
+      <w:r>
+        <w:rPr>
+          <w:rFonts w:ascii="Times New Roman" w:eastAsia="Roboto" w:hAnsi="Times New Roman" w:cs="Times New Roman"/>
+          <w:sz w:val="24"/>
+          <w:szCs w:val="24"/>
+        </w:rPr>
+        <w:t xml:space="preserve"> </w:t>
       </w:r>
       <w:r>
         <w:rPr>
@@ -24810,6 +25144,7 @@
           <w:sz w:val="24"/>
           <w:szCs w:val="24"/>
         </w:rPr>
+        <w:lastRenderedPageBreak/>
         <w:t xml:space="preserve">Además, para reforzar la relación con el cliente directo (e incentivar el aumento de la venta de miel) se realizarán reuniones periódicas con encargados de estas empresas fraccionadoras. </w:t>
       </w:r>
     </w:p>
@@ -24880,24 +25215,31 @@
           <w:sz w:val="24"/>
           <w:szCs w:val="24"/>
         </w:rPr>
-        <w:t xml:space="preserve"> más adelante,</w:t>
-      </w:r>
-      <w:r>
-        <w:rPr>
-          <w:rFonts w:ascii="Times New Roman" w:eastAsia="Roboto" w:hAnsi="Times New Roman" w:cs="Times New Roman"/>
-          <w:sz w:val="24"/>
-          <w:szCs w:val="24"/>
-        </w:rPr>
-        <w:t xml:space="preserve"> el comité deberá contratar a un publicista </w:t>
-      </w:r>
-      <w:r>
-        <w:rPr>
-          <w:rFonts w:ascii="Times New Roman" w:eastAsia="Roboto" w:hAnsi="Times New Roman" w:cs="Times New Roman"/>
-          <w:sz w:val="24"/>
-          <w:szCs w:val="24"/>
-        </w:rPr>
-        <w:lastRenderedPageBreak/>
-        <w:t>que se encargue de preparar y dirigir las redes sociales. Mientras que las representaciones sociales, ya sean entrevistas, reuniones, lo harán</w:t>
+        <w:t xml:space="preserve"> </w:t>
+      </w:r>
+      <w:r>
+        <w:rPr>
+          <w:rFonts w:ascii="Times New Roman" w:eastAsia="Roboto" w:hAnsi="Times New Roman" w:cs="Times New Roman"/>
+          <w:sz w:val="24"/>
+          <w:szCs w:val="24"/>
+        </w:rPr>
+        <w:t>en el futuro</w:t>
+      </w:r>
+      <w:r>
+        <w:rPr>
+          <w:rFonts w:ascii="Times New Roman" w:eastAsia="Roboto" w:hAnsi="Times New Roman" w:cs="Times New Roman"/>
+          <w:sz w:val="24"/>
+          <w:szCs w:val="24"/>
+        </w:rPr>
+        <w:t>,</w:t>
+      </w:r>
+      <w:r>
+        <w:rPr>
+          <w:rFonts w:ascii="Times New Roman" w:eastAsia="Roboto" w:hAnsi="Times New Roman" w:cs="Times New Roman"/>
+          <w:sz w:val="24"/>
+          <w:szCs w:val="24"/>
+        </w:rPr>
+        <w:t xml:space="preserve"> el comité deberá contratar a un publicista que se encargue de preparar y dirigir las redes sociales. Mientras que las representaciones sociales, ya sean entrevistas, reuniones, lo harán</w:t>
       </w:r>
       <w:r>
         <w:rPr>
@@ -25065,7 +25407,23 @@
           <w:sz w:val="24"/>
           <w:szCs w:val="24"/>
         </w:rPr>
-        <w:t xml:space="preserve">A continuación, se lista a los posibles clientes potenciales de este comité de apicultores teniendo en cuenta la zona geográfica y la capacidad anual de producción de las mismas: </w:t>
+        <w:t xml:space="preserve">A continuación, se lista a los posibles clientes potenciales de este comité de apicultores teniendo en cuenta la zona geográfica y la </w:t>
+      </w:r>
+      <w:r>
+        <w:rPr>
+          <w:rFonts w:ascii="Times New Roman" w:eastAsia="Roboto" w:hAnsi="Times New Roman" w:cs="Times New Roman"/>
+          <w:sz w:val="24"/>
+          <w:szCs w:val="24"/>
+        </w:rPr>
+        <w:t xml:space="preserve">experiencia </w:t>
+      </w:r>
+      <w:r>
+        <w:rPr>
+          <w:rFonts w:ascii="Times New Roman" w:eastAsia="Roboto" w:hAnsi="Times New Roman" w:cs="Times New Roman"/>
+          <w:sz w:val="24"/>
+          <w:szCs w:val="24"/>
+        </w:rPr>
+        <w:t xml:space="preserve">de producción de las mismas: </w:t>
       </w:r>
     </w:p>
     <w:tbl>
@@ -25552,7 +25910,48 @@
           <w:sz w:val="24"/>
           <w:szCs w:val="24"/>
         </w:rPr>
-        <w:t>El plan financiero adjunto junto con este plan de negocios se basa en cálculos y estimaciones basadas en datos del 2018 y una proyección de ventas para el año 2022, de manera que se pueda obtener el balance de Ganancia y Pérdidas, así también el Flujo de Caja, que nos permitan determinar la viabilidad económica de la idea presentada para este comité.</w:t>
+        <w:t>El plan financiero adjunto junto con este plan de negocios se basa e</w:t>
+      </w:r>
+      <w:r>
+        <w:rPr>
+          <w:rFonts w:ascii="Times New Roman" w:eastAsia="Roboto" w:hAnsi="Times New Roman" w:cs="Times New Roman"/>
+          <w:sz w:val="24"/>
+          <w:szCs w:val="24"/>
+        </w:rPr>
+        <w:t>n cálculos y estimaciones basado</w:t>
+      </w:r>
+      <w:r>
+        <w:rPr>
+          <w:rFonts w:ascii="Times New Roman" w:eastAsia="Roboto" w:hAnsi="Times New Roman" w:cs="Times New Roman"/>
+          <w:sz w:val="24"/>
+          <w:szCs w:val="24"/>
+        </w:rPr>
+        <w:t xml:space="preserve">s en datos del 2018 y una proyección de ventas para el año 2022, de manera que se pueda </w:t>
+      </w:r>
+      <w:r>
+        <w:rPr>
+          <w:rFonts w:ascii="Times New Roman" w:eastAsia="Roboto" w:hAnsi="Times New Roman" w:cs="Times New Roman"/>
+          <w:sz w:val="24"/>
+          <w:szCs w:val="24"/>
+        </w:rPr>
+        <w:lastRenderedPageBreak/>
+        <w:t>obtener el balance de Ganancia</w:t>
+      </w:r>
+      <w:r>
+        <w:rPr>
+          <w:rFonts w:ascii="Times New Roman" w:eastAsia="Roboto" w:hAnsi="Times New Roman" w:cs="Times New Roman"/>
+          <w:sz w:val="24"/>
+          <w:szCs w:val="24"/>
+        </w:rPr>
+        <w:t>s</w:t>
+      </w:r>
+      <w:r>
+        <w:rPr>
+          <w:rFonts w:ascii="Times New Roman" w:eastAsia="Roboto" w:hAnsi="Times New Roman" w:cs="Times New Roman"/>
+          <w:sz w:val="24"/>
+          <w:szCs w:val="24"/>
+        </w:rPr>
+        <w:t xml:space="preserve"> y Pérdidas, así también el Flujo de Caja, que nos permitan determinar la viabilidad económica de la idea presentada para este comité.</w:t>
       </w:r>
     </w:p>
     <w:p>
@@ -25579,7 +25978,15 @@
           <w:sz w:val="24"/>
           <w:szCs w:val="24"/>
         </w:rPr>
-        <w:t xml:space="preserve">El mercado potencial y final del comité son los niños, </w:t>
+        <w:t>El mercado potencial-</w:t>
+      </w:r>
+      <w:r>
+        <w:rPr>
+          <w:rFonts w:ascii="Times New Roman" w:eastAsia="Roboto" w:hAnsi="Times New Roman" w:cs="Times New Roman"/>
+          <w:sz w:val="24"/>
+          <w:szCs w:val="24"/>
+        </w:rPr>
+        <w:t xml:space="preserve">final del comité son los niños, </w:t>
       </w:r>
       <w:r>
         <w:rPr>
@@ -25595,16 +26002,23 @@
           <w:sz w:val="24"/>
           <w:szCs w:val="24"/>
         </w:rPr>
-        <w:t xml:space="preserve"> adolescentes que se encuentran matriculados en la EEB del sexto departamento, estimando un consumo de miel de abejas de 6.000 </w:t>
-      </w:r>
-      <w:r>
-        <w:rPr>
-          <w:rFonts w:ascii="Times New Roman" w:eastAsia="Roboto" w:hAnsi="Times New Roman" w:cs="Times New Roman"/>
-          <w:sz w:val="24"/>
-          <w:szCs w:val="24"/>
-        </w:rPr>
-        <w:lastRenderedPageBreak/>
-        <w:t>kg. Debido a la situación, es decir, la necesidad de cubrir / distribuir este alimento a todos los del departamento, se pretende abarcar el 100% del mercado desde el inicio (2022).</w:t>
+        <w:t xml:space="preserve"> adolescentes que se encuentran matriculados en la EEB del sexto departamento, estimando un consumo de miel de abejas de 6.000 kg. </w:t>
+      </w:r>
+      <w:r>
+        <w:rPr>
+          <w:rFonts w:ascii="Times New Roman" w:eastAsia="Roboto" w:hAnsi="Times New Roman" w:cs="Times New Roman"/>
+          <w:sz w:val="24"/>
+          <w:szCs w:val="24"/>
+        </w:rPr>
+        <w:t>Dada</w:t>
+      </w:r>
+      <w:r>
+        <w:rPr>
+          <w:rFonts w:ascii="Times New Roman" w:eastAsia="Roboto" w:hAnsi="Times New Roman" w:cs="Times New Roman"/>
+          <w:sz w:val="24"/>
+          <w:szCs w:val="24"/>
+        </w:rPr>
+        <w:t xml:space="preserve"> la situación, es decir, la necesidad de cubrir / distribuir este alimento a todos los del departamento, se pretende abarcar el 100% del mercado desde el inicio (2022).</w:t>
       </w:r>
     </w:p>
     <w:p>
@@ -25631,7 +26045,31 @@
           <w:sz w:val="24"/>
           <w:szCs w:val="24"/>
         </w:rPr>
-        <w:t xml:space="preserve">Por otro lado, la inversión inicial es de suma importancia, además de ser elevada, dado que el comité actualmente no cuenta con maquinarias ni elementos necesarios para la fabricación. El mismo será necesario para compra de materiales, maquinarias y capacitaciones de manera a mejorar la producción. </w:t>
+        <w:t xml:space="preserve">Por otro lado, la inversión inicial es de suma importancia, además de ser elevada, dado que el comité actualmente no cuenta con maquinarias ni elementos necesarios para la fabricación. </w:t>
+      </w:r>
+      <w:r>
+        <w:rPr>
+          <w:rFonts w:ascii="Times New Roman" w:eastAsia="Roboto" w:hAnsi="Times New Roman" w:cs="Times New Roman"/>
+          <w:sz w:val="24"/>
+          <w:szCs w:val="24"/>
+        </w:rPr>
+        <w:t xml:space="preserve">La misma </w:t>
+      </w:r>
+      <w:r>
+        <w:rPr>
+          <w:rFonts w:ascii="Times New Roman" w:eastAsia="Roboto" w:hAnsi="Times New Roman" w:cs="Times New Roman"/>
+          <w:sz w:val="24"/>
+          <w:szCs w:val="24"/>
+        </w:rPr>
+        <w:t xml:space="preserve">se precisa </w:t>
+      </w:r>
+      <w:r>
+        <w:rPr>
+          <w:rFonts w:ascii="Times New Roman" w:eastAsia="Roboto" w:hAnsi="Times New Roman" w:cs="Times New Roman"/>
+          <w:sz w:val="24"/>
+          <w:szCs w:val="24"/>
+        </w:rPr>
+        <w:t xml:space="preserve">para compra de materiales, maquinarias y capacitaciones de manera a mejorar la producción. </w:t>
       </w:r>
     </w:p>
     <w:p>
@@ -25828,7 +26266,23 @@
           <w:sz w:val="24"/>
           <w:szCs w:val="24"/>
         </w:rPr>
-        <w:t xml:space="preserve">Entre los costos de internet se calcula 2000 </w:t>
+        <w:t>Entre los costos de internet se calcula 2</w:t>
+      </w:r>
+      <w:r>
+        <w:rPr>
+          <w:rFonts w:ascii="Times New Roman" w:eastAsia="Roboto" w:hAnsi="Times New Roman" w:cs="Times New Roman"/>
+          <w:sz w:val="24"/>
+          <w:szCs w:val="24"/>
+        </w:rPr>
+        <w:t>.</w:t>
+      </w:r>
+      <w:r>
+        <w:rPr>
+          <w:rFonts w:ascii="Times New Roman" w:eastAsia="Roboto" w:hAnsi="Times New Roman" w:cs="Times New Roman"/>
+          <w:sz w:val="24"/>
+          <w:szCs w:val="24"/>
+        </w:rPr>
+        <w:t xml:space="preserve">000 </w:t>
       </w:r>
       <w:r>
         <w:rPr>
@@ -25906,7 +26360,7 @@
     </w:p>
     <w:p>
       <w:pPr>
-        <w:spacing w:before="240" w:after="0" w:line="360" w:lineRule="auto"/>
+        <w:spacing w:before="240" w:line="360" w:lineRule="auto"/>
         <w:ind w:firstLine="284"/>
         <w:jc w:val="both"/>
         <w:rPr>
@@ -25937,7 +26391,15 @@
           <w:sz w:val="24"/>
           <w:szCs w:val="24"/>
         </w:rPr>
-        <w:t xml:space="preserve">aproximadamente durante ese lapso de tiempo, por </w:t>
+        <w:t xml:space="preserve">aproximadamente </w:t>
+      </w:r>
+      <w:r>
+        <w:rPr>
+          <w:rFonts w:ascii="Times New Roman" w:eastAsia="Roboto" w:hAnsi="Times New Roman" w:cs="Times New Roman"/>
+          <w:sz w:val="24"/>
+          <w:szCs w:val="24"/>
+        </w:rPr>
+        <w:t xml:space="preserve">ese lapso de tiempo, por </w:t>
       </w:r>
       <w:r>
         <w:rPr>
@@ -25965,7 +26427,7 @@
           <w:right w:val="nil"/>
           <w:between w:val="nil"/>
         </w:pBdr>
-        <w:spacing w:after="0" w:line="276" w:lineRule="auto"/>
+        <w:spacing w:line="360" w:lineRule="auto"/>
         <w:ind w:firstLine="284"/>
         <w:jc w:val="both"/>
         <w:rPr>
@@ -25980,6 +26442,7 @@
           <w:sz w:val="24"/>
           <w:szCs w:val="24"/>
         </w:rPr>
+        <w:lastRenderedPageBreak/>
         <w:t>Entre</w:t>
       </w:r>
       <w:r>
@@ -26004,7 +26467,7 @@
           <w:right w:val="nil"/>
           <w:between w:val="nil"/>
         </w:pBdr>
-        <w:spacing w:after="0" w:line="276" w:lineRule="auto"/>
+        <w:spacing w:line="360" w:lineRule="auto"/>
         <w:ind w:left="0" w:firstLine="284"/>
         <w:jc w:val="both"/>
         <w:rPr>
@@ -26035,7 +26498,7 @@
           <w:right w:val="nil"/>
           <w:between w:val="nil"/>
         </w:pBdr>
-        <w:spacing w:after="0" w:line="276" w:lineRule="auto"/>
+        <w:spacing w:line="360" w:lineRule="auto"/>
         <w:ind w:left="0" w:firstLine="284"/>
         <w:jc w:val="both"/>
         <w:rPr>
@@ -26066,7 +26529,7 @@
           <w:right w:val="nil"/>
           <w:between w:val="nil"/>
         </w:pBdr>
-        <w:spacing w:after="0" w:line="276" w:lineRule="auto"/>
+        <w:spacing w:line="360" w:lineRule="auto"/>
         <w:ind w:left="0" w:firstLine="284"/>
         <w:jc w:val="both"/>
         <w:rPr>
@@ -26097,7 +26560,7 @@
           <w:right w:val="nil"/>
           <w:between w:val="nil"/>
         </w:pBdr>
-        <w:spacing w:after="0" w:line="276" w:lineRule="auto"/>
+        <w:spacing w:line="360" w:lineRule="auto"/>
         <w:ind w:left="0" w:firstLine="284"/>
         <w:jc w:val="both"/>
         <w:rPr>
@@ -26128,7 +26591,7 @@
           <w:right w:val="nil"/>
           <w:between w:val="nil"/>
         </w:pBdr>
-        <w:spacing w:after="0" w:line="276" w:lineRule="auto"/>
+        <w:spacing w:line="360" w:lineRule="auto"/>
         <w:ind w:left="0" w:firstLine="284"/>
         <w:jc w:val="both"/>
         <w:rPr>
@@ -26145,8 +26608,6 @@
         </w:rPr>
         <w:t>El estado de resultados</w:t>
       </w:r>
-      <w:bookmarkStart w:id="1" w:name="_GoBack"/>
-      <w:bookmarkEnd w:id="1"/>
     </w:p>
     <w:sectPr>
       <w:headerReference w:type="default" r:id="rId17"/>
@@ -29793,7 +30254,7 @@
 </file>
 
 <file path=customXml/itemProps1.xml><?xml version="1.0" encoding="utf-8"?>
-<ds:datastoreItem xmlns:ds="http://schemas.openxmlformats.org/officeDocument/2006/customXml" ds:itemID="{E6FB3470-1CFA-40FC-9DDA-935E23BCDC20}">
+<ds:datastoreItem xmlns:ds="http://schemas.openxmlformats.org/officeDocument/2006/customXml" ds:itemID="{4E7DF3F8-7387-4B3E-80D1-8A89D3230A73}">
   <ds:schemaRefs>
     <ds:schemaRef ds:uri="http://schemas.openxmlformats.org/officeDocument/2006/bibliography"/>
   </ds:schemaRefs>

</xml_diff>